<commit_message>
Update ex 2, 4
</commit_message>
<xml_diff>
--- a/Assignment2_report.docx
+++ b/Assignment2_report.docx
@@ -1,6 +1,6 @@
 
 <file path=word/document.xml><?xml version="1.0" encoding="utf-8"?>
-<w:document xmlns:wpc="http://schemas.microsoft.com/office/word/2010/wordprocessingCanvas" xmlns:cx="http://schemas.microsoft.com/office/drawing/2014/chartex" xmlns:cx1="http://schemas.microsoft.com/office/drawing/2015/9/8/chartex" xmlns:cx2="http://schemas.microsoft.com/office/drawing/2015/10/21/chartex" xmlns:cx3="http://schemas.microsoft.com/office/drawing/2016/5/9/chartex" xmlns:cx4="http://schemas.microsoft.com/office/drawing/2016/5/10/chartex" xmlns:cx5="http://schemas.microsoft.com/office/drawing/2016/5/11/chartex" xmlns:cx6="http://schemas.microsoft.com/office/drawing/2016/5/12/chartex" xmlns:cx7="http://schemas.microsoft.com/office/drawing/2016/5/13/chartex" xmlns:cx8="http://schemas.microsoft.com/office/drawing/2016/5/14/chartex" xmlns:mc="http://schemas.openxmlformats.org/markup-compatibility/2006" xmlns:aink="http://schemas.microsoft.com/office/drawing/2016/ink" xmlns:am3d="http://schemas.microsoft.com/office/drawing/2017/model3d" xmlns:o="urn:schemas-microsoft-com:office:office" xmlns:r="http://schemas.openxmlformats.org/officeDocument/2006/relationships" xmlns:m="http://schemas.openxmlformats.org/officeDocument/2006/math" xmlns:v="urn:schemas-microsoft-com:vml" xmlns:wp14="http://schemas.microsoft.com/office/word/2010/wordprocessingDrawing" xmlns:wp="http://schemas.openxmlformats.org/drawingml/2006/wordprocessingDrawing" xmlns:w10="urn:schemas-microsoft-com:office:word" xmlns:w="http://schemas.openxmlformats.org/wordprocessingml/2006/main" xmlns:w14="http://schemas.microsoft.com/office/word/2010/wordml" xmlns:w15="http://schemas.microsoft.com/office/word/2012/wordml" xmlns:w16cid="http://schemas.microsoft.com/office/word/2016/wordml/cid" xmlns:w16se="http://schemas.microsoft.com/office/word/2015/wordml/symex" xmlns:wpg="http://schemas.microsoft.com/office/word/2010/wordprocessingGroup" xmlns:wpi="http://schemas.microsoft.com/office/word/2010/wordprocessingInk" xmlns:wne="http://schemas.microsoft.com/office/word/2006/wordml" xmlns:wps="http://schemas.microsoft.com/office/word/2010/wordprocessingShape" mc:Ignorable="w14 w15 w16se w16cid wp14">
+<w:document xmlns:wpc="http://schemas.microsoft.com/office/word/2010/wordprocessingCanvas" xmlns:mo="http://schemas.microsoft.com/office/mac/office/2008/main" xmlns:mc="http://schemas.openxmlformats.org/markup-compatibility/2006" xmlns:mv="urn:schemas-microsoft-com:mac:vml" xmlns:o="urn:schemas-microsoft-com:office:office" xmlns:r="http://schemas.openxmlformats.org/officeDocument/2006/relationships" xmlns:m="http://schemas.openxmlformats.org/officeDocument/2006/math" xmlns:v="urn:schemas-microsoft-com:vml" xmlns:wp14="http://schemas.microsoft.com/office/word/2010/wordprocessingDrawing" xmlns:wp="http://schemas.openxmlformats.org/drawingml/2006/wordprocessingDrawing" xmlns:w10="urn:schemas-microsoft-com:office:word" xmlns:w="http://schemas.openxmlformats.org/wordprocessingml/2006/main" xmlns:w14="http://schemas.microsoft.com/office/word/2010/wordml" xmlns:w15="http://schemas.microsoft.com/office/word/2012/wordml" xmlns:wpg="http://schemas.microsoft.com/office/word/2010/wordprocessingGroup" xmlns:wpi="http://schemas.microsoft.com/office/word/2010/wordprocessingInk" xmlns:wne="http://schemas.microsoft.com/office/word/2006/wordml" xmlns:wps="http://schemas.microsoft.com/office/word/2010/wordprocessingShape" mc:Ignorable="w14 w15 wp14">
   <w:body>
     <w:p>
       <w:pPr>
@@ -362,13 +362,19 @@
         <w:rPr>
           <w:rStyle w:val="CommentTok"/>
         </w:rPr>
-        <w:t>#Initially the interval for lambda will be split into equidistant values for lambda. Afterwards</w:t>
+        <w:t>#Initially the interval for lambda will be split into equidistant values for lambda. Afterwards, the p-value</w:t>
+      </w:r>
+      <w:r>
+        <w:br/>
       </w:r>
       <w:r>
         <w:rPr>
           <w:rStyle w:val="CommentTok"/>
         </w:rPr>
-        <w:t>, the p-value</w:t>
+        <w:t>#will be calculated for each of them.</w:t>
+      </w:r>
+      <w:r>
+        <w:br/>
       </w:r>
       <w:r>
         <w:br/>
@@ -377,196 +383,178 @@
         <w:rPr>
           <w:rStyle w:val="CommentTok"/>
         </w:rPr>
-        <w:t>#will be calculated for each of them.</w:t>
-      </w:r>
-      <w:r>
-        <w:br/>
-      </w:r>
-      <w:r>
-        <w:br/>
+        <w:t>#Spliting the lambda interval in 50 different points:</w:t>
+      </w:r>
+      <w:r>
+        <w:br/>
+      </w:r>
+      <w:r>
+        <w:rPr>
+          <w:rStyle w:val="NormalTok"/>
+        </w:rPr>
+        <w:t>lambdas=</w:t>
+      </w:r>
+      <w:r>
+        <w:rPr>
+          <w:rStyle w:val="KeywordTok"/>
+        </w:rPr>
+        <w:t>numeric</w:t>
+      </w:r>
+      <w:r>
+        <w:rPr>
+          <w:rStyle w:val="NormalTok"/>
+        </w:rPr>
+        <w:t>(numLambdas)</w:t>
+      </w:r>
+      <w:r>
+        <w:br/>
+      </w:r>
+      <w:r>
+        <w:rPr>
+          <w:rStyle w:val="NormalTok"/>
+        </w:rPr>
+        <w:t>pvalues=</w:t>
+      </w:r>
+      <w:r>
+        <w:rPr>
+          <w:rStyle w:val="KeywordTok"/>
+        </w:rPr>
+        <w:t>numeric</w:t>
+      </w:r>
+      <w:r>
+        <w:rPr>
+          <w:rStyle w:val="NormalTok"/>
+        </w:rPr>
+        <w:t>(numLambdas)</w:t>
+      </w:r>
+      <w:r>
+        <w:br/>
+      </w:r>
+      <w:r>
+        <w:br/>
+      </w:r>
+      <w:r>
+        <w:rPr>
+          <w:rStyle w:val="NormalTok"/>
+        </w:rPr>
+        <w:t>lambdas=</w:t>
+      </w:r>
+      <w:r>
+        <w:rPr>
+          <w:rStyle w:val="KeywordTok"/>
+        </w:rPr>
+        <w:t>seq</w:t>
+      </w:r>
+      <w:r>
+        <w:rPr>
+          <w:rStyle w:val="NormalTok"/>
+        </w:rPr>
+        <w:t>(</w:t>
+      </w:r>
+      <w:r>
+        <w:rPr>
+          <w:rStyle w:val="FloatTok"/>
+        </w:rPr>
+        <w:t>0.01</w:t>
+      </w:r>
+      <w:r>
+        <w:rPr>
+          <w:rStyle w:val="NormalTok"/>
+        </w:rPr>
+        <w:t>,</w:t>
+      </w:r>
+      <w:r>
+        <w:rPr>
+          <w:rStyle w:val="FloatTok"/>
+        </w:rPr>
+        <w:t>0.1</w:t>
+      </w:r>
+      <w:r>
+        <w:rPr>
+          <w:rStyle w:val="NormalTok"/>
+        </w:rPr>
+        <w:t>,</w:t>
+      </w:r>
+      <w:r>
+        <w:rPr>
+          <w:rStyle w:val="DataTypeTok"/>
+        </w:rPr>
+        <w:t>length=</w:t>
+      </w:r>
+      <w:r>
+        <w:rPr>
+          <w:rStyle w:val="DecValTok"/>
+        </w:rPr>
+        <w:t>50</w:t>
+      </w:r>
+      <w:r>
+        <w:rPr>
+          <w:rStyle w:val="NormalTok"/>
+        </w:rPr>
+        <w:t>)</w:t>
+      </w:r>
+      <w:r>
+        <w:br/>
+      </w:r>
+      <w:r>
+        <w:br/>
+      </w:r>
+      <w:r>
+        <w:rPr>
+          <w:rStyle w:val="ControlFlowTok"/>
+        </w:rPr>
+        <w:t>for</w:t>
+      </w:r>
+      <w:r>
+        <w:rPr>
+          <w:rStyle w:val="NormalTok"/>
+        </w:rPr>
+        <w:t xml:space="preserve"> (j </w:t>
+      </w:r>
+      <w:r>
+        <w:rPr>
+          <w:rStyle w:val="ControlFlowTok"/>
+        </w:rPr>
+        <w:t>in</w:t>
+      </w:r>
+      <w:r>
+        <w:rPr>
+          <w:rStyle w:val="NormalTok"/>
+        </w:rPr>
+        <w:t xml:space="preserve"> </w:t>
+      </w:r>
+      <w:r>
+        <w:rPr>
+          <w:rStyle w:val="DecValTok"/>
+        </w:rPr>
+        <w:t>1</w:t>
+      </w:r>
+      <w:r>
+        <w:rPr>
+          <w:rStyle w:val="OperatorTok"/>
+        </w:rPr>
+        <w:t>:</w:t>
+      </w:r>
+      <w:r>
+        <w:rPr>
+          <w:rStyle w:val="NormalTok"/>
+        </w:rPr>
+        <w:t>numLambdas) {</w:t>
+      </w:r>
+      <w:r>
+        <w:br/>
+      </w:r>
+      <w:r>
+        <w:rPr>
+          <w:rStyle w:val="NormalTok"/>
+        </w:rPr>
+        <w:t xml:space="preserve">  </w:t>
       </w:r>
       <w:r>
         <w:rPr>
           <w:rStyle w:val="CommentTok"/>
         </w:rPr>
-        <w:t>#Spliting the lambda interval in 50 different points:</w:t>
-      </w:r>
-      <w:r>
-        <w:br/>
-      </w:r>
-      <w:r>
-        <w:rPr>
-          <w:rStyle w:val="NormalTok"/>
-        </w:rPr>
-        <w:t>lambdas=</w:t>
-      </w:r>
-      <w:r>
-        <w:rPr>
-          <w:rStyle w:val="KeywordTok"/>
-        </w:rPr>
-        <w:t>numeric</w:t>
-      </w:r>
-      <w:r>
-        <w:rPr>
-          <w:rStyle w:val="NormalTok"/>
-        </w:rPr>
-        <w:t>(numLambdas)</w:t>
-      </w:r>
-      <w:r>
-        <w:br/>
-      </w:r>
-      <w:r>
-        <w:rPr>
-          <w:rStyle w:val="NormalTok"/>
-        </w:rPr>
-        <w:t>pvalues=</w:t>
-      </w:r>
-      <w:r>
-        <w:rPr>
-          <w:rStyle w:val="KeywordTok"/>
-        </w:rPr>
-        <w:t>numeric</w:t>
-      </w:r>
-      <w:r>
-        <w:rPr>
-          <w:rStyle w:val="NormalTok"/>
-        </w:rPr>
-        <w:t>(numLambdas)</w:t>
-      </w:r>
-      <w:r>
-        <w:br/>
-      </w:r>
-      <w:r>
-        <w:br/>
-      </w:r>
-      <w:r>
-        <w:rPr>
-          <w:rStyle w:val="NormalTok"/>
-        </w:rPr>
-        <w:t>lambdas=</w:t>
-      </w:r>
-      <w:r>
-        <w:rPr>
-          <w:rStyle w:val="KeywordTok"/>
-        </w:rPr>
-        <w:t>seq</w:t>
-      </w:r>
-      <w:r>
-        <w:rPr>
-          <w:rStyle w:val="NormalTok"/>
-        </w:rPr>
-        <w:t>(</w:t>
-      </w:r>
-      <w:r>
-        <w:rPr>
-          <w:rStyle w:val="FloatTok"/>
-        </w:rPr>
-        <w:t>0.01</w:t>
-      </w:r>
-      <w:r>
-        <w:rPr>
-          <w:rStyle w:val="NormalTok"/>
-        </w:rPr>
-        <w:t>,</w:t>
-      </w:r>
-      <w:r>
-        <w:rPr>
-          <w:rStyle w:val="FloatTok"/>
-        </w:rPr>
-        <w:t>0.1</w:t>
-      </w:r>
-      <w:r>
-        <w:rPr>
-          <w:rStyle w:val="NormalTok"/>
-        </w:rPr>
-        <w:t>,</w:t>
-      </w:r>
-      <w:r>
-        <w:rPr>
-          <w:rStyle w:val="DataTypeTok"/>
-        </w:rPr>
-        <w:t>length=</w:t>
-      </w:r>
-      <w:r>
-        <w:rPr>
-          <w:rStyle w:val="DecValTok"/>
-        </w:rPr>
-        <w:t>50</w:t>
-      </w:r>
-      <w:r>
-        <w:rPr>
-          <w:rStyle w:val="NormalTok"/>
-        </w:rPr>
-        <w:t>)</w:t>
-      </w:r>
-      <w:r>
-        <w:br/>
-      </w:r>
-      <w:r>
-        <w:br/>
-      </w:r>
-      <w:r>
-        <w:rPr>
-          <w:rStyle w:val="ControlFlowTok"/>
-        </w:rPr>
-        <w:t>for</w:t>
-      </w:r>
-      <w:r>
-        <w:rPr>
-          <w:rStyle w:val="NormalTok"/>
-        </w:rPr>
-        <w:t xml:space="preserve"> (j </w:t>
-      </w:r>
-      <w:r>
-        <w:rPr>
-          <w:rStyle w:val="ControlFlowTok"/>
-        </w:rPr>
-        <w:t>in</w:t>
-      </w:r>
-      <w:r>
-        <w:rPr>
-          <w:rStyle w:val="NormalTok"/>
-        </w:rPr>
-        <w:t xml:space="preserve"> </w:t>
-      </w:r>
-      <w:r>
-        <w:rPr>
-          <w:rStyle w:val="DecValTok"/>
-        </w:rPr>
-        <w:t>1</w:t>
-      </w:r>
-      <w:r>
-        <w:rPr>
-          <w:rStyle w:val="OperatorTok"/>
-        </w:rPr>
-        <w:t>:</w:t>
-      </w:r>
-      <w:r>
-        <w:rPr>
-          <w:rStyle w:val="NormalTok"/>
-        </w:rPr>
-        <w:t>numLambdas) {</w:t>
-      </w:r>
-      <w:r>
-        <w:br/>
-      </w:r>
-      <w:r>
-        <w:rPr>
-          <w:rStyle w:val="NormalTok"/>
-        </w:rPr>
-        <w:t xml:space="preserve">  </w:t>
-      </w:r>
-      <w:r>
-        <w:rPr>
-          <w:rStyle w:val="CommentTok"/>
-        </w:rPr>
-        <w:t># Creating Xstars and surrogate</w:t>
-      </w:r>
-      <w:r>
-        <w:rPr>
-          <w:rStyle w:val="CommentTok"/>
-        </w:rPr>
-        <w:t xml:space="preserve"> Tstars</w:t>
+        <w:t># Creating Xstars and surrogate Tstars</w:t>
       </w:r>
       <w:r>
         <w:br/>
@@ -915,7 +903,7 @@
           <w:noProof/>
         </w:rPr>
         <w:drawing>
-          <wp:inline distT="0" distB="0" distL="0" distR="0">
+          <wp:inline distT="0" distB="0" distL="0" distR="0" wp14:anchorId="5EECACF9" wp14:editId="38B4AEB0">
             <wp:extent cx="3896882" cy="2717563"/>
             <wp:effectExtent l="0" t="0" r="2540" b="635"/>
             <wp:docPr id="1" name="Picture"/>
@@ -1424,7 +1412,7 @@
         </w:rPr>
         <w:lastRenderedPageBreak/>
         <w:drawing>
-          <wp:inline distT="0" distB="0" distL="0" distR="0">
+          <wp:inline distT="0" distB="0" distL="0" distR="0" wp14:anchorId="069E74CD" wp14:editId="07F38E4E">
             <wp:extent cx="3760149" cy="2615013"/>
             <wp:effectExtent l="0" t="0" r="0" b="1270"/>
             <wp:docPr id="2" name="Picture"/>
@@ -1753,13 +1741,7 @@
         <w:rPr>
           <w:rStyle w:val="NormalTok"/>
         </w:rPr>
-        <w:t>(light1879_dataframe</w:t>
-      </w:r>
-      <w:r>
-        <w:rPr>
-          <w:rStyle w:val="NormalTok"/>
-        </w:rPr>
-        <w:t xml:space="preserve">, </w:t>
+        <w:t xml:space="preserve">(light1879_dataframe, </w:t>
       </w:r>
       <w:r>
         <w:rPr>
@@ -2224,7 +2206,7 @@
           <w:noProof/>
         </w:rPr>
         <w:drawing>
-          <wp:inline distT="0" distB="0" distL="0" distR="0">
+          <wp:inline distT="0" distB="0" distL="0" distR="0" wp14:anchorId="25A6F1CC" wp14:editId="1096E013">
             <wp:extent cx="3238856" cy="2580830"/>
             <wp:effectExtent l="0" t="0" r="0" b="0"/>
             <wp:docPr id="3" name="Picture"/>
@@ -2277,7 +2259,7 @@
         </w:rPr>
         <w:lastRenderedPageBreak/>
         <w:drawing>
-          <wp:inline distT="0" distB="0" distL="0" distR="0">
+          <wp:inline distT="0" distB="0" distL="0" distR="0" wp14:anchorId="071EFEE4" wp14:editId="4B2516F7">
             <wp:extent cx="3298677" cy="2597922"/>
             <wp:effectExtent l="0" t="0" r="3810" b="5715"/>
             <wp:docPr id="4" name="Picture"/>
@@ -2329,7 +2311,7 @@
           <w:noProof/>
         </w:rPr>
         <w:drawing>
-          <wp:inline distT="0" distB="0" distL="0" distR="0">
+          <wp:inline distT="0" distB="0" distL="0" distR="0" wp14:anchorId="68EEED07" wp14:editId="31080394">
             <wp:extent cx="3511689" cy="2743200"/>
             <wp:effectExtent l="0" t="0" r="6350" b="0"/>
             <wp:docPr id="5" name="Picture"/>
@@ -2381,7 +2363,7 @@
           <w:noProof/>
         </w:rPr>
         <w:drawing>
-          <wp:inline distT="0" distB="0" distL="0" distR="0">
+          <wp:inline distT="0" distB="0" distL="0" distR="0" wp14:anchorId="1B7E1D09" wp14:editId="502C94B2">
             <wp:extent cx="3443955" cy="2521009"/>
             <wp:effectExtent l="0" t="0" r="0" b="0"/>
             <wp:docPr id="6" name="Picture"/>
@@ -2771,13 +2753,7 @@
         <w:rPr>
           <w:rStyle w:val="NormalTok"/>
         </w:rPr>
-        <w:t>Tstar2</w:t>
-      </w:r>
-      <w:r>
-        <w:rPr>
-          <w:rStyle w:val="NormalTok"/>
-        </w:rPr>
-        <w:t>5)</w:t>
+        <w:t>Tstar25)</w:t>
       </w:r>
     </w:p>
     <w:p>
@@ -2788,13 +2764,7 @@
         <w:rPr>
           <w:rStyle w:val="VerbatimChar"/>
         </w:rPr>
-        <w:t>#</w:t>
-      </w:r>
-      <w:r>
-        <w:rPr>
-          <w:rStyle w:val="VerbatimChar"/>
-        </w:rPr>
-        <w:t xml:space="preserve">#    97.5%     2.5% </w:t>
+        <w:t xml:space="preserve">##    97.5%     2.5% </w:t>
       </w:r>
       <w:r>
         <w:br/>
@@ -3663,13 +3633,7 @@
         <w:rPr>
           <w:rStyle w:val="NormalTok"/>
         </w:rPr>
-        <w:t>(Tst</w:t>
-      </w:r>
-      <w:r>
-        <w:rPr>
-          <w:rStyle w:val="NormalTok"/>
-        </w:rPr>
-        <w:t>ar,</w:t>
+        <w:t>(Tstar,</w:t>
       </w:r>
       <w:r>
         <w:rPr>
@@ -4539,13 +4503,7 @@
         <w:rPr>
           <w:rStyle w:val="CommentTok"/>
         </w:rPr>
-        <w:t># The confidence interval for μ</w:t>
-      </w:r>
-      <w:r>
-        <w:rPr>
-          <w:rStyle w:val="CommentTok"/>
-        </w:rPr>
-        <w:t xml:space="preserve"> with 95% confidence is measured as below</w:t>
+        <w:t># The confidence interval for μ with 95% confidence is measured as below</w:t>
       </w:r>
       <w:r>
         <w:br/>
@@ -4840,13 +4798,7 @@
         <w:rPr>
           <w:rStyle w:val="VerbatimChar"/>
         </w:rPr>
-        <w:t xml:space="preserve">## alternative hypothesis: true mean is not equal to </w:t>
-      </w:r>
-      <w:r>
-        <w:rPr>
-          <w:rStyle w:val="VerbatimChar"/>
-        </w:rPr>
-        <w:t>299792.5</w:t>
+        <w:t>## alternative hypothesis: true mean is not equal to 299792.5</w:t>
       </w:r>
       <w:r>
         <w:br/>
@@ -4940,13 +4892,7 @@
         <w:rPr>
           <w:rStyle w:val="VerbatimChar"/>
         </w:rPr>
-        <w:t>## Warning in wilcox.test.default(l</w:t>
-      </w:r>
-      <w:r>
-        <w:rPr>
-          <w:rStyle w:val="VerbatimChar"/>
-        </w:rPr>
-        <w:t>ight1882_vec, mu =</w:t>
+        <w:t>## Warning in wilcox.test.default(light1882_vec, mu =</w:t>
       </w:r>
       <w:r>
         <w:br/>
@@ -5011,13 +4957,7 @@
         <w:rPr>
           <w:rStyle w:val="VerbatimChar"/>
         </w:rPr>
-        <w:t>## alternative hypothesis: true location is not equ</w:t>
-      </w:r>
-      <w:r>
-        <w:rPr>
-          <w:rStyle w:val="VerbatimChar"/>
-        </w:rPr>
-        <w:t>al to 299792.5</w:t>
+        <w:t>## alternative hypothesis: true location is not equal to 299792.5</w:t>
       </w:r>
     </w:p>
     <w:p>
@@ -5218,19 +5158,98 @@
         <w:t xml:space="preserve">histogram </w:t>
       </w:r>
       <w:r>
-        <w:t xml:space="preserve">is quite symmetric. We can presume that this dataset follows a normal distribution. In contrast, 1882 dataset might be not sampled normal distribution as we can observe some outliers in the boxplot diagram and the histogram is right skewed. The boxplot and histogram of last dataset - light.txt, seems to be symmetric but we can see some significant outliers in the first diagram. To evaluate the normality, we additionally used </w:t>
-      </w:r>
-      <w:r>
-        <w:t>Shapiro-Wilk normality test</w:t>
-      </w:r>
-      <w:r>
-        <w:t xml:space="preserve">. With p- value = </w:t>
+        <w:t>is quite symmetric. We can presume that this dataset follows a normal distribution. In contrast, 1882 dataset might be not sampled normal distribution as we can observe some outliers in the boxplot diagram and the histogram is right skewed. The boxplot and histogram of last dataset - light.txt, seems to be symmetric but we can see some significant outliers in the first diagram</w:t>
+      </w:r>
+      <w:r>
+        <w:t xml:space="preserve"> that may lead to non-normal distribution</w:t>
+      </w:r>
+      <w:r>
+        <w:t xml:space="preserve">. To </w:t>
+      </w:r>
+      <w:r>
+        <w:t>ensure</w:t>
+      </w:r>
+      <w:r>
+        <w:t xml:space="preserve"> </w:t>
+      </w:r>
+      <w:r>
+        <w:t xml:space="preserve">about </w:t>
+      </w:r>
+      <w:r>
+        <w:t>the normality</w:t>
+      </w:r>
+      <w:r>
+        <w:t xml:space="preserve"> of that dataset</w:t>
+      </w:r>
+      <w:r>
+        <w:t xml:space="preserve">, we additionally used </w:t>
+      </w:r>
+      <w:r>
+        <w:t>Shapiro-Wilk test</w:t>
+      </w:r>
+      <w:r>
+        <w:t xml:space="preserve"> which has </w:t>
+      </w:r>
+      <w:r>
+        <w:t xml:space="preserve">p- value = </w:t>
       </w:r>
       <w:r>
         <w:t>2.724e-12</w:t>
       </w:r>
       <w:r>
-        <w:t>, we can reject the null hypothesis So the dataset doesn’t follow normal distribution.</w:t>
+        <w:t xml:space="preserve"> &lt; 0.05</w:t>
+      </w:r>
+      <w:r>
+        <w:t>. As a result,</w:t>
+      </w:r>
+      <w:r>
+        <w:t xml:space="preserve"> we can reject the null hypothesis </w:t>
+      </w:r>
+      <w:r>
+        <w:t xml:space="preserve">that the light.txt dataset follows the normal </w:t>
+      </w:r>
+      <w:r>
+        <w:t>distribution.</w:t>
+      </w:r>
+    </w:p>
+    <w:p>
+      <w:pPr>
+        <w:pStyle w:val="ListParagraph"/>
+      </w:pPr>
+    </w:p>
+    <w:p>
+      <w:pPr>
+        <w:pStyle w:val="ListParagraph"/>
+      </w:pPr>
+      <w:r>
+        <w:t>As</w:t>
+      </w:r>
+      <w:r>
+        <w:t xml:space="preserve"> we can see from three box-plots, the median of light1879 dataset (about </w:t>
+      </w:r>
+      <w:r>
+        <w:t>299850</w:t>
+      </w:r>
+      <w:r>
+        <w:t xml:space="preserve"> km/s)</w:t>
+      </w:r>
+      <w:r>
+        <w:t xml:space="preserve"> </w:t>
+      </w:r>
+      <w:r>
+        <w:t xml:space="preserve">is higher than that of light1882 and light dataset with approximately </w:t>
+      </w:r>
+      <w:r>
+        <w:t>299774</w:t>
+      </w:r>
+      <w:r>
+        <w:t xml:space="preserve"> and </w:t>
+      </w:r>
+      <w:r>
+        <w:t>299754</w:t>
+      </w:r>
+      <w:r>
+        <w:t xml:space="preserve"> km/s</w:t>
       </w:r>
     </w:p>
     <w:p>
@@ -5552,31 +5571,52 @@
         <w:t>299792.458</w:t>
       </w:r>
       <w:r>
-        <w:t xml:space="preserve"> (km/s). With </w:t>
+        <w:t xml:space="preserve"> km/s</w:t>
+      </w:r>
+      <w:r>
+        <w:t xml:space="preserve">. With </w:t>
       </w:r>
       <w:r>
         <w:t>p-value = 4.451e-06</w:t>
       </w:r>
       <w:r>
-        <w:t xml:space="preserve"> &lt; 0.05, we can reject the null hypothesis that the true mean of speed of light in this experiment is equal to </w:t>
+        <w:t xml:space="preserve"> &lt; 0.05</w:t>
+      </w:r>
+      <w:r>
+        <w:t xml:space="preserve"> in that test</w:t>
+      </w:r>
+      <w:r>
+        <w:t xml:space="preserve">, we can reject the null hypothesis that the true mean of speed of light in this experiment is equal to </w:t>
       </w:r>
       <w:r>
         <w:t>299792.458</w:t>
       </w:r>
       <w:r>
+        <w:t xml:space="preserve"> km/s </w:t>
+      </w:r>
+      <w:r>
         <w:t>(most accurate value). Both light1882.txt and light.txt dataset do not follow the normal distribution so we apply Wilcoxon</w:t>
       </w:r>
       <w:r>
         <w:t xml:space="preserve"> signed rank test</w:t>
       </w:r>
       <w:r>
+        <w:t xml:space="preserve"> to</w:t>
+      </w:r>
+      <w:r>
         <w:t xml:space="preserve"> those data. In the former test, the p-value = </w:t>
       </w:r>
       <w:r>
         <w:t>0.09736</w:t>
       </w:r>
       <w:r>
-        <w:t xml:space="preserve"> which means that we can’t reject the null hypothesis that the true mean is equal </w:t>
+        <w:t xml:space="preserve"> </w:t>
+      </w:r>
+      <w:r>
+        <w:t xml:space="preserve">&gt; 0.05, </w:t>
+      </w:r>
+      <w:r>
+        <w:t xml:space="preserve">which means that we can’t reject the null hypothesis that the true mean is equal </w:t>
       </w:r>
       <w:r>
         <w:t>299792.458</w:t>
@@ -5586,6 +5626,9 @@
       </w:r>
       <w:r>
         <w:t>4.451e-06</w:t>
+      </w:r>
+      <w:r>
+        <w:t xml:space="preserve"> &lt; 0.05</w:t>
       </w:r>
       <w:r>
         <w:t xml:space="preserve"> indicates that we can reject the same null hypothesis. To sum up, the light1879 and light measurements are not equal to precise light speed while light1882 measurement can be assumed it is same as the most accurate speed of light (</w:t>
@@ -5609,7 +5652,7 @@
         </w:rPr>
         <w:lastRenderedPageBreak/>
         <w:drawing>
-          <wp:inline distT="0" distB="0" distL="0" distR="0">
+          <wp:inline distT="0" distB="0" distL="0" distR="0" wp14:anchorId="595153DE" wp14:editId="200B585F">
             <wp:extent cx="4127618" cy="2888478"/>
             <wp:effectExtent l="0" t="0" r="0" b="0"/>
             <wp:docPr id="7" name="Picture"/>
@@ -5998,13 +6041,7 @@
         <w:rPr>
           <w:rStyle w:val="KeywordTok"/>
         </w:rPr>
-        <w:t>bino</w:t>
-      </w:r>
-      <w:r>
-        <w:rPr>
-          <w:rStyle w:val="KeywordTok"/>
-        </w:rPr>
-        <w:t>m.test</w:t>
+        <w:t>binom.test</w:t>
       </w:r>
       <w:r>
         <w:rPr>
@@ -6773,13 +6810,7 @@
         <w:rPr>
           <w:rStyle w:val="NormalTok"/>
         </w:rPr>
-        <w:t>(clo</w:t>
-      </w:r>
-      <w:r>
-        <w:rPr>
-          <w:rStyle w:val="NormalTok"/>
-        </w:rPr>
-        <w:t>ud_data</w:t>
+        <w:t>(cloud_data</w:t>
       </w:r>
       <w:r>
         <w:rPr>
@@ -6865,7 +6896,7 @@
         </w:rPr>
         <w:lastRenderedPageBreak/>
         <w:drawing>
-          <wp:inline distT="0" distB="0" distL="0" distR="0">
+          <wp:inline distT="0" distB="0" distL="0" distR="0" wp14:anchorId="6E49FD7D" wp14:editId="278EA178">
             <wp:extent cx="3905428" cy="2760292"/>
             <wp:effectExtent l="0" t="0" r="0" b="0"/>
             <wp:docPr id="8" name="Picture"/>
@@ -6959,13 +6990,7 @@
         <w:rPr>
           <w:rStyle w:val="VerbatimChar"/>
         </w:rPr>
-        <w:t>#</w:t>
-      </w:r>
-      <w:r>
-        <w:rPr>
-          <w:rStyle w:val="VerbatimChar"/>
-        </w:rPr>
-        <w:t xml:space="preserve"># </w:t>
+        <w:t xml:space="preserve">## </w:t>
       </w:r>
       <w:r>
         <w:br/>
@@ -7019,13 +7044,7 @@
         <w:rPr>
           <w:rStyle w:val="VerbatimChar"/>
         </w:rPr>
-        <w:t>## 95 perce</w:t>
-      </w:r>
-      <w:r>
-        <w:rPr>
-          <w:rStyle w:val="VerbatimChar"/>
-        </w:rPr>
-        <w:t>nt confidence interval:</w:t>
+        <w:t>## 95 percent confidence interval:</w:t>
       </w:r>
       <w:r>
         <w:br/>
@@ -7122,13 +7141,7 @@
         <w:rPr>
           <w:rStyle w:val="VerbatimChar"/>
         </w:rPr>
-        <w:t>## cannot c</w:t>
-      </w:r>
-      <w:r>
-        <w:rPr>
-          <w:rStyle w:val="VerbatimChar"/>
-        </w:rPr>
-        <w:t>ompute exact p-value with ties</w:t>
+        <w:t>## cannot compute exact p-value with ties</w:t>
       </w:r>
     </w:p>
     <w:p>
@@ -7201,13 +7214,7 @@
         <w:rPr>
           <w:rStyle w:val="NormalTok"/>
         </w:rPr>
-        <w:t>(cloud_da</w:t>
-      </w:r>
-      <w:r>
-        <w:rPr>
-          <w:rStyle w:val="NormalTok"/>
-        </w:rPr>
-        <w:t>ta</w:t>
+        <w:t>(cloud_data</w:t>
       </w:r>
       <w:r>
         <w:rPr>
@@ -7299,13 +7306,7 @@
         <w:rPr>
           <w:rStyle w:val="VerbatimChar"/>
         </w:rPr>
-        <w:t>## D = 0.42308, p-va</w:t>
-      </w:r>
-      <w:r>
-        <w:rPr>
-          <w:rStyle w:val="VerbatimChar"/>
-        </w:rPr>
-        <w:t>lue = 0.01905</w:t>
+        <w:t>## D = 0.42308, p-value = 0.01905</w:t>
       </w:r>
       <w:r>
         <w:br/>
@@ -7395,7 +7396,7 @@
           <w:noProof/>
         </w:rPr>
         <w:drawing>
-          <wp:inline distT="0" distB="0" distL="0" distR="0">
+          <wp:inline distT="0" distB="0" distL="0" distR="0" wp14:anchorId="25D53237" wp14:editId="7EF4359A">
             <wp:extent cx="3862700" cy="2947670"/>
             <wp:effectExtent l="0" t="0" r="0" b="0"/>
             <wp:docPr id="9" name="Picture"/>
@@ -7594,13 +7595,7 @@
         <w:rPr>
           <w:rStyle w:val="VerbatimChar"/>
         </w:rPr>
-        <w:t>##    Min. 1st Qu.  Median    M</w:t>
-      </w:r>
-      <w:r>
-        <w:rPr>
-          <w:rStyle w:val="VerbatimChar"/>
-        </w:rPr>
-        <w:t xml:space="preserve">ean 3rd Qu.    Max. </w:t>
+        <w:t xml:space="preserve">##    Min. 1st Qu.  Median    Mean 3rd Qu.    Max. </w:t>
       </w:r>
       <w:r>
         <w:br/>
@@ -7663,7 +7658,7 @@
         </w:rPr>
         <w:lastRenderedPageBreak/>
         <w:drawing>
-          <wp:inline distT="0" distB="0" distL="0" distR="0">
+          <wp:inline distT="0" distB="0" distL="0" distR="0" wp14:anchorId="79B95C0A" wp14:editId="570CD8A7">
             <wp:extent cx="4845465" cy="2930865"/>
             <wp:effectExtent l="0" t="0" r="0" b="3175"/>
             <wp:docPr id="10" name="Picture"/>
@@ -7754,13 +7749,7 @@
         <w:rPr>
           <w:rStyle w:val="VerbatimChar"/>
         </w:rPr>
-        <w:t>#</w:t>
-      </w:r>
-      <w:r>
-        <w:rPr>
-          <w:rStyle w:val="VerbatimChar"/>
-        </w:rPr>
-        <w:t xml:space="preserve"># </w:t>
+        <w:t xml:space="preserve">## </w:t>
       </w:r>
       <w:r>
         <w:br/>
@@ -7814,13 +7803,7 @@
         <w:rPr>
           <w:rStyle w:val="VerbatimChar"/>
         </w:rPr>
-        <w:t>## 95</w:t>
-      </w:r>
-      <w:r>
-        <w:rPr>
-          <w:rStyle w:val="VerbatimChar"/>
-        </w:rPr>
-        <w:t xml:space="preserve"> percent confidence interval:</w:t>
+        <w:t>## 95 percent confidence interval:</w:t>
       </w:r>
       <w:r>
         <w:br/>
@@ -7908,13 +7891,7 @@
         <w:rPr>
           <w:rStyle w:val="VerbatimChar"/>
         </w:rPr>
-        <w:t>## Warning in wilcox.test.default(square_root_data$seeded, square_root</w:t>
-      </w:r>
-      <w:r>
-        <w:rPr>
-          <w:rStyle w:val="VerbatimChar"/>
-        </w:rPr>
-        <w:t>_data</w:t>
+        <w:t>## Warning in wilcox.test.default(square_root_data$seeded, square_root_data</w:t>
       </w:r>
       <w:r>
         <w:br/>
@@ -7979,13 +7956,7 @@
         <w:rPr>
           <w:rStyle w:val="VerbatimChar"/>
         </w:rPr>
-        <w:t>## alternative hypothesis: true location</w:t>
-      </w:r>
-      <w:r>
-        <w:rPr>
-          <w:rStyle w:val="VerbatimChar"/>
-        </w:rPr>
-        <w:t xml:space="preserve"> shift is not equal to 0</w:t>
+        <w:t>## alternative hypothesis: true location shift is not equal to 0</w:t>
       </w:r>
     </w:p>
     <w:p>
@@ -8085,13 +8056,7 @@
         <w:rPr>
           <w:rStyle w:val="VerbatimChar"/>
         </w:rPr>
-        <w:t>## data</w:t>
-      </w:r>
-      <w:r>
-        <w:rPr>
-          <w:rStyle w:val="VerbatimChar"/>
-        </w:rPr>
-        <w:t>:  square_root_data$seeded and square_root_data$unseeded</w:t>
+        <w:t>## data:  square_root_data$seeded and square_root_data$unseeded</w:t>
       </w:r>
       <w:r>
         <w:br/>
@@ -8190,7 +8155,7 @@
           <w:noProof/>
         </w:rPr>
         <w:drawing>
-          <wp:inline distT="0" distB="0" distL="0" distR="0">
+          <wp:inline distT="0" distB="0" distL="0" distR="0" wp14:anchorId="22E06399" wp14:editId="1559B1C3">
             <wp:extent cx="3384135" cy="2871387"/>
             <wp:effectExtent l="0" t="0" r="0" b="0"/>
             <wp:docPr id="11" name="Picture"/>
@@ -8412,13 +8377,7 @@
         <w:rPr>
           <w:rStyle w:val="NormalTok"/>
         </w:rPr>
-        <w:t>(square_root_</w:t>
-      </w:r>
-      <w:r>
-        <w:rPr>
-          <w:rStyle w:val="NormalTok"/>
-        </w:rPr>
-        <w:t>of_square_root_data</w:t>
+        <w:t>(square_root_of_square_root_data</w:t>
       </w:r>
       <w:r>
         <w:rPr>
@@ -8455,7 +8414,7 @@
         </w:rPr>
         <w:lastRenderedPageBreak/>
         <w:drawing>
-          <wp:inline distT="0" distB="0" distL="0" distR="0">
+          <wp:inline distT="0" distB="0" distL="0" distR="0" wp14:anchorId="2D053CC4" wp14:editId="3CF8E426">
             <wp:extent cx="5334000" cy="3204673"/>
             <wp:effectExtent l="0" t="0" r="0" b="0"/>
             <wp:docPr id="12" name="Picture"/>
@@ -8523,13 +8482,7 @@
         <w:rPr>
           <w:rStyle w:val="NormalTok"/>
         </w:rPr>
-        <w:t>seeded, square_root_of_s</w:t>
-      </w:r>
-      <w:r>
-        <w:rPr>
-          <w:rStyle w:val="NormalTok"/>
-        </w:rPr>
-        <w:t>quare_root_data</w:t>
+        <w:t>seeded, square_root_of_square_root_data</w:t>
       </w:r>
       <w:r>
         <w:rPr>
@@ -8597,13 +8550,7 @@
         <w:rPr>
           <w:rStyle w:val="VerbatimChar"/>
         </w:rPr>
-        <w:t xml:space="preserve">## alternative hypothesis: true difference in means is </w:t>
-      </w:r>
-      <w:r>
-        <w:rPr>
-          <w:rStyle w:val="VerbatimChar"/>
-        </w:rPr>
-        <w:t>not equal to 0</w:t>
+        <w:t>## alternative hypothesis: true difference in means is not equal to 0</w:t>
       </w:r>
       <w:r>
         <w:br/>
@@ -8756,13 +8703,7 @@
         <w:rPr>
           <w:rStyle w:val="VerbatimChar"/>
         </w:rPr>
-        <w:t>## data:  square_root_of_square_</w:t>
-      </w:r>
-      <w:r>
-        <w:rPr>
-          <w:rStyle w:val="VerbatimChar"/>
-        </w:rPr>
-        <w:t>root_data$seeded and square_root_of_square_root_data$unseeded</w:t>
+        <w:t>## data:  square_root_of_square_root_data$seeded and square_root_of_square_root_data$unseeded</w:t>
       </w:r>
       <w:r>
         <w:br/>
@@ -8833,13 +8774,7 @@
         <w:rPr>
           <w:rStyle w:val="VerbatimChar"/>
         </w:rPr>
-        <w:t>## Warnin</w:t>
-      </w:r>
-      <w:r>
-        <w:rPr>
-          <w:rStyle w:val="VerbatimChar"/>
-        </w:rPr>
-        <w:t>g in ks.test(square_root_of_square_root_data$seeded,</w:t>
+        <w:t>## Warning in ks.test(square_root_of_square_root_data$seeded,</w:t>
       </w:r>
       <w:r>
         <w:br/>
@@ -8898,13 +8833,7 @@
         <w:rPr>
           <w:rStyle w:val="VerbatimChar"/>
         </w:rPr>
-        <w:t>## data:  square_root_of_square_root_data$seeded and square_root_of_</w:t>
-      </w:r>
-      <w:r>
-        <w:rPr>
-          <w:rStyle w:val="VerbatimChar"/>
-        </w:rPr>
-        <w:t>square_root_data$unseeded</w:t>
+        <w:t>## data:  square_root_of_square_root_data$seeded and square_root_of_square_root_data$unseeded</w:t>
       </w:r>
       <w:r>
         <w:br/>
@@ -8957,6 +8886,26 @@
         <w:rPr>
           <w:rFonts w:eastAsiaTheme="minorEastAsia"/>
         </w:rPr>
+        <w:t>The data in clouds.txt file were collected separately from two groups “seeded” and “unseeded” so samples from those groups are independent. In other words, the data gathered from two groups are not paired.</w:t>
+      </w:r>
+    </w:p>
+    <w:p>
+      <w:pPr>
+        <w:pStyle w:val="ListParagraph"/>
+        <w:rPr>
+          <w:rFonts w:eastAsiaTheme="minorEastAsia"/>
+        </w:rPr>
+      </w:pPr>
+      <w:r>
+        <w:rPr>
+          <w:rFonts w:eastAsiaTheme="minorEastAsia"/>
+        </w:rPr>
+        <w:t xml:space="preserve"> </w:t>
+      </w:r>
+      <w:r>
+        <w:rPr>
+          <w:rFonts w:eastAsiaTheme="minorEastAsia"/>
+        </w:rPr>
         <w:t xml:space="preserve">Given the histograms </w:t>
       </w:r>
       <w:r>
@@ -8993,7 +8942,31 @@
         <w:rPr>
           <w:rFonts w:eastAsiaTheme="minorEastAsia"/>
         </w:rPr>
-        <w:t xml:space="preserve"> the two samples t-test in this case because the assumption of the normal distribution in t-test was violated</w:t>
+        <w:t xml:space="preserve"> the two samples t-test </w:t>
+      </w:r>
+      <w:r>
+        <w:rPr>
+          <w:rFonts w:eastAsiaTheme="minorEastAsia"/>
+        </w:rPr>
+        <w:t xml:space="preserve">with p-value = </w:t>
+      </w:r>
+      <w:r>
+        <w:rPr>
+          <w:rFonts w:eastAsiaTheme="minorEastAsia"/>
+        </w:rPr>
+        <w:t>0.05375</w:t>
+      </w:r>
+      <w:r>
+        <w:rPr>
+          <w:rFonts w:eastAsiaTheme="minorEastAsia"/>
+        </w:rPr>
+        <w:t xml:space="preserve"> </w:t>
+      </w:r>
+      <w:r>
+        <w:rPr>
+          <w:rFonts w:eastAsiaTheme="minorEastAsia"/>
+        </w:rPr>
+        <w:t>in this case because the assumption of the normal distribution in t-test was violated</w:t>
       </w:r>
       <w:r>
         <w:rPr>
@@ -9150,13 +9123,25 @@
         <w:rPr>
           <w:rFonts w:eastAsiaTheme="minorEastAsia"/>
         </w:rPr>
-        <w:t>As</w:t>
-      </w:r>
-      <w:r>
-        <w:rPr>
-          <w:rFonts w:eastAsiaTheme="minorEastAsia"/>
-        </w:rPr>
-        <w:t xml:space="preserve"> we can't assume that the square root of seed</w:t>
+        <w:t xml:space="preserve">Glancing at the histograms and QQ-plots after using square root transformation, </w:t>
+      </w:r>
+      <w:r>
+        <w:rPr>
+          <w:rFonts w:eastAsiaTheme="minorEastAsia"/>
+        </w:rPr>
+        <w:t>we can't</w:t>
+      </w:r>
+      <w:r>
+        <w:rPr>
+          <w:rFonts w:eastAsiaTheme="minorEastAsia"/>
+        </w:rPr>
+        <w:t xml:space="preserve"> still</w:t>
+      </w:r>
+      <w:r>
+        <w:rPr>
+          <w:rFonts w:eastAsiaTheme="minorEastAsia"/>
+        </w:rPr>
+        <w:t xml:space="preserve"> assume that the square root of seed</w:t>
       </w:r>
       <w:r>
         <w:rPr>
@@ -9186,13 +9171,57 @@
         <w:rPr>
           <w:rFonts w:eastAsiaTheme="minorEastAsia"/>
         </w:rPr>
-        <w:t xml:space="preserve">. </w:t>
-      </w:r>
-      <w:r>
-        <w:rPr>
-          <w:rFonts w:eastAsiaTheme="minorEastAsia"/>
-        </w:rPr>
-        <w:t>The assumption of the normal distribution in the two samples t-test was violated so we shouldn't apply the two samples t-test to the data.</w:t>
+        <w:t>.</w:t>
+      </w:r>
+      <w:r>
+        <w:rPr>
+          <w:rFonts w:eastAsiaTheme="minorEastAsia"/>
+        </w:rPr>
+        <w:t xml:space="preserve"> T</w:t>
+      </w:r>
+      <w:r>
+        <w:rPr>
+          <w:rFonts w:eastAsiaTheme="minorEastAsia"/>
+        </w:rPr>
+        <w:t>he two samples t-test</w:t>
+      </w:r>
+      <w:r>
+        <w:rPr>
+          <w:rFonts w:eastAsiaTheme="minorEastAsia"/>
+        </w:rPr>
+        <w:t xml:space="preserve"> assumption</w:t>
+      </w:r>
+      <w:r>
+        <w:rPr>
+          <w:rFonts w:eastAsiaTheme="minorEastAsia"/>
+        </w:rPr>
+        <w:t xml:space="preserve"> was violated </w:t>
+      </w:r>
+      <w:r>
+        <w:rPr>
+          <w:rFonts w:eastAsiaTheme="minorEastAsia"/>
+        </w:rPr>
+        <w:t xml:space="preserve">and we are not confident in the test </w:t>
+      </w:r>
+      <w:bookmarkStart w:id="0" w:name="_GoBack"/>
+      <w:bookmarkEnd w:id="0"/>
+      <w:r>
+        <w:rPr>
+          <w:rFonts w:eastAsiaTheme="minorEastAsia"/>
+        </w:rPr>
+        <w:t xml:space="preserve">result with </w:t>
+      </w:r>
+      <w:r>
+        <w:rPr>
+          <w:rFonts w:eastAsiaTheme="minorEastAsia"/>
+        </w:rPr>
+        <w:t>p-value = 0.01956</w:t>
+      </w:r>
+      <w:r>
+        <w:rPr>
+          <w:rFonts w:eastAsiaTheme="minorEastAsia"/>
+        </w:rPr>
+        <w:t>.</w:t>
       </w:r>
       <w:r>
         <w:rPr>
@@ -9246,7 +9275,19 @@
         <w:rPr>
           <w:rFonts w:eastAsiaTheme="minorEastAsia"/>
         </w:rPr>
-        <w:t xml:space="preserve">p-value = 0.01383 &lt; 0.05, we can conclude that </w:t>
+        <w:t xml:space="preserve">p-value = 0.01383 &lt; 0.05, </w:t>
+      </w:r>
+      <w:r>
+        <w:rPr>
+          <w:rFonts w:eastAsiaTheme="minorEastAsia"/>
+        </w:rPr>
+        <w:t xml:space="preserve">then </w:t>
+      </w:r>
+      <w:r>
+        <w:rPr>
+          <w:rFonts w:eastAsiaTheme="minorEastAsia"/>
+        </w:rPr>
+        <w:t xml:space="preserve">we can conclude that </w:t>
       </w:r>
       <m:oMath>
         <m:sSub>
@@ -9457,14 +9498,7 @@
         <w:rPr>
           <w:rStyle w:val="NormalTok"/>
         </w:rPr>
-        <w:lastRenderedPageBreak/>
-        <w:t>#</w:t>
-      </w:r>
-      <w:r>
-        <w:rPr>
-          <w:rStyle w:val="NormalTok"/>
-        </w:rPr>
-        <w:t>##Exercise 5</w:t>
+        <w:t>###Exercise 5</w:t>
       </w:r>
       <w:r>
         <w:br/>
@@ -9647,7 +9681,7 @@
           <w:noProof/>
         </w:rPr>
         <w:drawing>
-          <wp:inline distT="0" distB="0" distL="0" distR="0">
+          <wp:inline distT="0" distB="0" distL="0" distR="0" wp14:anchorId="33556171" wp14:editId="6D880B82">
             <wp:extent cx="5776957" cy="4267200"/>
             <wp:effectExtent l="0" t="0" r="1905" b="0"/>
             <wp:docPr id="13" name="Picture"/>
@@ -9735,13 +9769,7 @@
         <w:rPr>
           <w:rStyle w:val="KeywordTok"/>
         </w:rPr>
-        <w:t>c</w:t>
-      </w:r>
-      <w:r>
-        <w:rPr>
-          <w:rStyle w:val="KeywordTok"/>
-        </w:rPr>
-        <w:t>or.test</w:t>
+        <w:t>cor.test</w:t>
       </w:r>
       <w:r>
         <w:rPr>
@@ -9823,6 +9851,7 @@
         <w:rPr>
           <w:rStyle w:val="VerbatimChar"/>
         </w:rPr>
+        <w:lastRenderedPageBreak/>
         <w:t>## data:  migration and age</w:t>
       </w:r>
       <w:r>
@@ -9859,7 +9888,448 @@
         <w:rPr>
           <w:rStyle w:val="VerbatimChar"/>
         </w:rPr>
+        <w:t xml:space="preserve">##       rho </w:t>
+      </w:r>
+      <w:r>
+        <w:br/>
+      </w:r>
+      <w:r>
+        <w:rPr>
+          <w:rStyle w:val="VerbatimChar"/>
+        </w:rPr>
+        <w:t>## 0.4760575</w:t>
+      </w:r>
+    </w:p>
+    <w:p>
+      <w:pPr>
+        <w:pStyle w:val="SourceCode"/>
+      </w:pPr>
+      <w:r>
+        <w:rPr>
+          <w:rStyle w:val="CommentTok"/>
+        </w:rPr>
+        <w:t># Test 5.2.2 (migration x weight)</w:t>
+      </w:r>
+      <w:r>
+        <w:br/>
+      </w:r>
+      <w:r>
+        <w:rPr>
+          <w:rStyle w:val="KeywordTok"/>
+        </w:rPr>
+        <w:t>cor.test</w:t>
+      </w:r>
+      <w:r>
+        <w:rPr>
+          <w:rStyle w:val="NormalTok"/>
+        </w:rPr>
+        <w:t>(migration, weight,</w:t>
+      </w:r>
+      <w:r>
+        <w:rPr>
+          <w:rStyle w:val="DataTypeTok"/>
+        </w:rPr>
+        <w:t>method=</w:t>
+      </w:r>
+      <w:r>
+        <w:rPr>
+          <w:rStyle w:val="StringTok"/>
+        </w:rPr>
+        <w:t>"spearman"</w:t>
+      </w:r>
+      <w:r>
+        <w:rPr>
+          <w:rStyle w:val="NormalTok"/>
+        </w:rPr>
+        <w:t>)</w:t>
+      </w:r>
+    </w:p>
+    <w:p>
+      <w:pPr>
+        <w:pStyle w:val="SourceCode"/>
+      </w:pPr>
+      <w:r>
+        <w:rPr>
+          <w:rStyle w:val="VerbatimChar"/>
+        </w:rPr>
+        <w:t>## Warning in cor.test.default(migration, weight, method = "spearman"): Cannot</w:t>
+      </w:r>
+      <w:r>
+        <w:br/>
+      </w:r>
+      <w:r>
+        <w:rPr>
+          <w:rStyle w:val="VerbatimChar"/>
+        </w:rPr>
+        <w:t>## compute exact p-value with ties</w:t>
+      </w:r>
+    </w:p>
+    <w:p>
+      <w:pPr>
+        <w:pStyle w:val="SourceCode"/>
+      </w:pPr>
+      <w:r>
+        <w:rPr>
+          <w:rStyle w:val="VerbatimChar"/>
+        </w:rPr>
+        <w:t xml:space="preserve">## </w:t>
+      </w:r>
+      <w:r>
+        <w:br/>
+      </w:r>
+      <w:r>
+        <w:rPr>
+          <w:rStyle w:val="VerbatimChar"/>
+        </w:rPr>
+        <w:t>##  Spearman's rank correlation rho</w:t>
+      </w:r>
+      <w:r>
+        <w:br/>
+      </w:r>
+      <w:r>
+        <w:rPr>
+          <w:rStyle w:val="VerbatimChar"/>
+        </w:rPr>
+        <w:t xml:space="preserve">## </w:t>
+      </w:r>
+      <w:r>
+        <w:br/>
+      </w:r>
+      <w:r>
+        <w:rPr>
+          <w:rStyle w:val="VerbatimChar"/>
+        </w:rPr>
+        <w:t>## data:  migration and weight</w:t>
+      </w:r>
+      <w:r>
+        <w:br/>
+      </w:r>
+      <w:r>
+        <w:rPr>
+          <w:rStyle w:val="VerbatimChar"/>
+        </w:rPr>
+        <w:t>## S = 6415.1, p-value = 0.02861</w:t>
+      </w:r>
+      <w:r>
+        <w:br/>
+      </w:r>
+      <w:r>
+        <w:rPr>
+          <w:rStyle w:val="VerbatimChar"/>
+        </w:rPr>
+        <w:t>## alternative hypothesis: true rho is not equal to 0</w:t>
+      </w:r>
+      <w:r>
+        <w:br/>
+      </w:r>
+      <w:r>
+        <w:rPr>
+          <w:rStyle w:val="VerbatimChar"/>
+        </w:rPr>
+        <w:t>## sample estimates:</w:t>
+      </w:r>
+      <w:r>
+        <w:br/>
+      </w:r>
+      <w:r>
+        <w:rPr>
+          <w:rStyle w:val="VerbatimChar"/>
+        </w:rPr>
+        <w:t xml:space="preserve">##       rho </w:t>
+      </w:r>
+      <w:r>
+        <w:br/>
+      </w:r>
+      <w:r>
+        <w:rPr>
+          <w:rStyle w:val="VerbatimChar"/>
+        </w:rPr>
+        <w:t>## 0.3506956</w:t>
+      </w:r>
+    </w:p>
+    <w:p>
+      <w:pPr>
+        <w:pStyle w:val="SourceCode"/>
+      </w:pPr>
+      <w:r>
+        <w:rPr>
+          <w:rStyle w:val="CommentTok"/>
+        </w:rPr>
+        <w:t># Test 5.2.3 (migration x length)</w:t>
+      </w:r>
+      <w:r>
+        <w:br/>
+      </w:r>
+      <w:r>
+        <w:rPr>
+          <w:rStyle w:val="KeywordTok"/>
+        </w:rPr>
+        <w:t>cor.test</w:t>
+      </w:r>
+      <w:r>
+        <w:rPr>
+          <w:rStyle w:val="NormalTok"/>
+        </w:rPr>
+        <w:t>(migration, length,</w:t>
+      </w:r>
+      <w:r>
+        <w:rPr>
+          <w:rStyle w:val="DataTypeTok"/>
+        </w:rPr>
+        <w:t>method=</w:t>
+      </w:r>
+      <w:r>
+        <w:rPr>
+          <w:rStyle w:val="StringTok"/>
+        </w:rPr>
+        <w:t>"spearman"</w:t>
+      </w:r>
+      <w:r>
+        <w:rPr>
+          <w:rStyle w:val="NormalTok"/>
+        </w:rPr>
+        <w:t>)</w:t>
+      </w:r>
+    </w:p>
+    <w:p>
+      <w:pPr>
+        <w:pStyle w:val="SourceCode"/>
+      </w:pPr>
+      <w:r>
+        <w:rPr>
+          <w:rStyle w:val="VerbatimChar"/>
+        </w:rPr>
+        <w:t>## Warning in cor.test.default(migration, length, method = "spearman"): Cannot</w:t>
+      </w:r>
+      <w:r>
+        <w:br/>
+      </w:r>
+      <w:r>
+        <w:rPr>
+          <w:rStyle w:val="VerbatimChar"/>
+        </w:rPr>
+        <w:t>## compute exact p-value with ties</w:t>
+      </w:r>
+    </w:p>
+    <w:p>
+      <w:pPr>
+        <w:pStyle w:val="SourceCode"/>
+      </w:pPr>
+      <w:r>
+        <w:rPr>
+          <w:rStyle w:val="VerbatimChar"/>
+        </w:rPr>
+        <w:t xml:space="preserve">## </w:t>
+      </w:r>
+      <w:r>
+        <w:br/>
+      </w:r>
+      <w:r>
+        <w:rPr>
+          <w:rStyle w:val="VerbatimChar"/>
+        </w:rPr>
+        <w:t>##  Spearman's rank correlation rho</w:t>
+      </w:r>
+      <w:r>
+        <w:br/>
+      </w:r>
+      <w:r>
+        <w:rPr>
+          <w:rStyle w:val="VerbatimChar"/>
+        </w:rPr>
+        <w:t xml:space="preserve">## </w:t>
+      </w:r>
+      <w:r>
+        <w:br/>
+      </w:r>
+      <w:r>
+        <w:rPr>
+          <w:rStyle w:val="VerbatimChar"/>
+        </w:rPr>
+        <w:t>## data:  migration and length</w:t>
+      </w:r>
+      <w:r>
+        <w:br/>
+      </w:r>
+      <w:r>
+        <w:rPr>
+          <w:rStyle w:val="VerbatimChar"/>
+        </w:rPr>
+        <w:t>## S = 9044.3, p-value = 0.6087</w:t>
+      </w:r>
+      <w:r>
+        <w:br/>
+      </w:r>
+      <w:r>
+        <w:rPr>
+          <w:rStyle w:val="VerbatimChar"/>
+        </w:rPr>
+        <w:t>## alternative hypothesis: true rho is not equal to 0</w:t>
+      </w:r>
+      <w:r>
+        <w:br/>
+      </w:r>
+      <w:r>
+        <w:rPr>
+          <w:rStyle w:val="VerbatimChar"/>
+        </w:rPr>
+        <w:t>## sample estimates:</w:t>
+      </w:r>
+      <w:r>
+        <w:br/>
+      </w:r>
+      <w:r>
+        <w:rPr>
+          <w:rStyle w:val="VerbatimChar"/>
+        </w:rPr>
+        <w:t xml:space="preserve">##        rho </w:t>
+      </w:r>
+      <w:r>
+        <w:br/>
+      </w:r>
+      <w:r>
+        <w:rPr>
+          <w:rStyle w:val="VerbatimChar"/>
+        </w:rPr>
+        <w:t>## 0.08458432</w:t>
+      </w:r>
+    </w:p>
+    <w:p>
+      <w:pPr>
+        <w:pStyle w:val="SourceCode"/>
+      </w:pPr>
+      <w:r>
+        <w:rPr>
+          <w:rStyle w:val="CommentTok"/>
+        </w:rPr>
+        <w:t># Test 5.2.4 (migration x wrist)</w:t>
+      </w:r>
+      <w:r>
+        <w:br/>
+      </w:r>
+      <w:r>
+        <w:rPr>
+          <w:rStyle w:val="KeywordTok"/>
+        </w:rPr>
+        <w:t>cor.test</w:t>
+      </w:r>
+      <w:r>
+        <w:rPr>
+          <w:rStyle w:val="NormalTok"/>
+        </w:rPr>
+        <w:t>(migration, wrist,</w:t>
+      </w:r>
+      <w:r>
+        <w:rPr>
+          <w:rStyle w:val="DataTypeTok"/>
+        </w:rPr>
+        <w:t>method=</w:t>
+      </w:r>
+      <w:r>
+        <w:rPr>
+          <w:rStyle w:val="StringTok"/>
+        </w:rPr>
+        <w:t>"spearman"</w:t>
+      </w:r>
+      <w:r>
+        <w:rPr>
+          <w:rStyle w:val="NormalTok"/>
+        </w:rPr>
+        <w:t>)</w:t>
+      </w:r>
+    </w:p>
+    <w:p>
+      <w:pPr>
+        <w:pStyle w:val="SourceCode"/>
+      </w:pPr>
+      <w:r>
+        <w:rPr>
+          <w:rStyle w:val="VerbatimChar"/>
+        </w:rPr>
+        <w:t>## Warning in cor.test.default(migration, wrist, method = "spearman"): Cannot</w:t>
+      </w:r>
+      <w:r>
+        <w:br/>
+      </w:r>
+      <w:r>
+        <w:rPr>
+          <w:rStyle w:val="VerbatimChar"/>
+        </w:rPr>
+        <w:t>## compute exact p-value with ties</w:t>
+      </w:r>
+    </w:p>
+    <w:p>
+      <w:pPr>
+        <w:pStyle w:val="SourceCode"/>
+      </w:pPr>
+      <w:r>
+        <w:rPr>
+          <w:rStyle w:val="VerbatimChar"/>
+        </w:rPr>
+        <w:t xml:space="preserve">## </w:t>
+      </w:r>
+      <w:r>
+        <w:br/>
+      </w:r>
+      <w:r>
+        <w:rPr>
+          <w:rStyle w:val="VerbatimChar"/>
+        </w:rPr>
+        <w:t>##  Spearman's rank correlation rho</w:t>
+      </w:r>
+      <w:r>
+        <w:br/>
+      </w:r>
+      <w:r>
+        <w:rPr>
+          <w:rStyle w:val="VerbatimChar"/>
+        </w:rPr>
+        <w:t xml:space="preserve">## </w:t>
+      </w:r>
+      <w:r>
+        <w:br/>
+      </w:r>
+      <w:r>
+        <w:rPr>
+          <w:rStyle w:val="VerbatimChar"/>
+        </w:rPr>
+        <w:t>## data:  migration and wrist</w:t>
+      </w:r>
+      <w:r>
+        <w:br/>
+      </w:r>
+      <w:r>
+        <w:rPr>
+          <w:rStyle w:val="VerbatimChar"/>
+        </w:rPr>
+        <w:t>## S = 7712.8, p-value = 0.1797</w:t>
+      </w:r>
+      <w:r>
+        <w:br/>
+      </w:r>
+      <w:r>
+        <w:rPr>
+          <w:rStyle w:val="VerbatimChar"/>
+        </w:rPr>
         <w:lastRenderedPageBreak/>
+        <w:t>## alternative hypothesis: true rho is not equal to 0</w:t>
+      </w:r>
+      <w:r>
+        <w:br/>
+      </w:r>
+      <w:r>
+        <w:rPr>
+          <w:rStyle w:val="VerbatimChar"/>
+        </w:rPr>
+        <w:t>## sample estimates:</w:t>
+      </w:r>
+      <w:r>
+        <w:br/>
+      </w:r>
+      <w:r>
+        <w:rPr>
+          <w:rStyle w:val="VerbatimChar"/>
+        </w:rPr>
         <w:t xml:space="preserve">##       rho </w:t>
       </w:r>
       <w:r>
@@ -9869,7 +10339,7 @@
         <w:rPr>
           <w:rStyle w:val="VerbatimChar"/>
         </w:rPr>
-        <w:t>## 0.4760575</w:t>
+        <w:t>## 0.2193498</w:t>
       </w:r>
     </w:p>
     <w:p>
@@ -9880,13 +10350,7 @@
         <w:rPr>
           <w:rStyle w:val="CommentTok"/>
         </w:rPr>
-        <w:t xml:space="preserve"># Test 5.2.2 </w:t>
-      </w:r>
-      <w:r>
-        <w:rPr>
-          <w:rStyle w:val="CommentTok"/>
-        </w:rPr>
-        <w:t>(migration x weight)</w:t>
+        <w:t># Test 5.2.5 (migration x diastolic)</w:t>
       </w:r>
       <w:r>
         <w:br/>
@@ -9901,7 +10365,7 @@
         <w:rPr>
           <w:rStyle w:val="NormalTok"/>
         </w:rPr>
-        <w:t>(migration, weight,</w:t>
+        <w:t>(migration, diastolic,</w:t>
       </w:r>
       <w:r>
         <w:rPr>
@@ -9930,21 +10394,24 @@
         <w:rPr>
           <w:rStyle w:val="VerbatimChar"/>
         </w:rPr>
-        <w:t>## Warning in cor.test.default(migration, weight, method = "spearman"): Cannot</w:t>
-      </w:r>
-      <w:r>
-        <w:br/>
-      </w:r>
-      <w:r>
-        <w:rPr>
-          <w:rStyle w:val="VerbatimChar"/>
-        </w:rPr>
-        <w:t>## compute exact p-value with ties</w:t>
+        <w:t>## Warning in cor.test.default(migration, diastolic, method = "spearman"):</w:t>
+      </w:r>
+      <w:r>
+        <w:br/>
+      </w:r>
+      <w:r>
+        <w:rPr>
+          <w:rStyle w:val="VerbatimChar"/>
+        </w:rPr>
+        <w:t>## Cannot compute exact p-value with ties</w:t>
       </w:r>
     </w:p>
     <w:p>
       <w:pPr>
         <w:pStyle w:val="SourceCode"/>
+        <w:rPr>
+          <w:rStyle w:val="VerbatimChar"/>
+        </w:rPr>
       </w:pPr>
       <w:r>
         <w:rPr>
@@ -9977,16 +10444,16 @@
         <w:rPr>
           <w:rStyle w:val="VerbatimChar"/>
         </w:rPr>
-        <w:t>## data:  migration and weight</w:t>
-      </w:r>
-      <w:r>
-        <w:br/>
-      </w:r>
-      <w:r>
-        <w:rPr>
-          <w:rStyle w:val="VerbatimChar"/>
-        </w:rPr>
-        <w:t>## S = 6415.1, p-value = 0.02861</w:t>
+        <w:t>## data:  migration and diastolic</w:t>
+      </w:r>
+      <w:r>
+        <w:br/>
+      </w:r>
+      <w:r>
+        <w:rPr>
+          <w:rStyle w:val="VerbatimChar"/>
+        </w:rPr>
+        <w:t>## S = 9137.6, p-value = 0.6494</w:t>
       </w:r>
       <w:r>
         <w:br/>
@@ -9996,469 +10463,6 @@
           <w:rStyle w:val="VerbatimChar"/>
         </w:rPr>
         <w:t>## alternative hypothesis: true rho is not equal to 0</w:t>
-      </w:r>
-      <w:r>
-        <w:br/>
-      </w:r>
-      <w:r>
-        <w:rPr>
-          <w:rStyle w:val="VerbatimChar"/>
-        </w:rPr>
-        <w:t>## sample estimates:</w:t>
-      </w:r>
-      <w:r>
-        <w:br/>
-      </w:r>
-      <w:r>
-        <w:rPr>
-          <w:rStyle w:val="VerbatimChar"/>
-        </w:rPr>
-        <w:t xml:space="preserve">##       rho </w:t>
-      </w:r>
-      <w:r>
-        <w:br/>
-      </w:r>
-      <w:r>
-        <w:rPr>
-          <w:rStyle w:val="VerbatimChar"/>
-        </w:rPr>
-        <w:t>## 0.3506956</w:t>
-      </w:r>
-    </w:p>
-    <w:p>
-      <w:pPr>
-        <w:pStyle w:val="SourceCode"/>
-      </w:pPr>
-      <w:r>
-        <w:rPr>
-          <w:rStyle w:val="CommentTok"/>
-        </w:rPr>
-        <w:t># Test 5.2.3 (migration x length)</w:t>
-      </w:r>
-      <w:r>
-        <w:br/>
-      </w:r>
-      <w:r>
-        <w:rPr>
-          <w:rStyle w:val="KeywordTok"/>
-        </w:rPr>
-        <w:t>cor.test</w:t>
-      </w:r>
-      <w:r>
-        <w:rPr>
-          <w:rStyle w:val="NormalTok"/>
-        </w:rPr>
-        <w:t>(migration, length,</w:t>
-      </w:r>
-      <w:r>
-        <w:rPr>
-          <w:rStyle w:val="DataTypeTok"/>
-        </w:rPr>
-        <w:t>method=</w:t>
-      </w:r>
-      <w:r>
-        <w:rPr>
-          <w:rStyle w:val="StringTok"/>
-        </w:rPr>
-        <w:t>"spearman"</w:t>
-      </w:r>
-      <w:r>
-        <w:rPr>
-          <w:rStyle w:val="NormalTok"/>
-        </w:rPr>
-        <w:t>)</w:t>
-      </w:r>
-    </w:p>
-    <w:p>
-      <w:pPr>
-        <w:pStyle w:val="SourceCode"/>
-      </w:pPr>
-      <w:r>
-        <w:rPr>
-          <w:rStyle w:val="VerbatimChar"/>
-        </w:rPr>
-        <w:t>## Warning in cor.test.default(migration,</w:t>
-      </w:r>
-      <w:r>
-        <w:rPr>
-          <w:rStyle w:val="VerbatimChar"/>
-        </w:rPr>
-        <w:t xml:space="preserve"> length, method = "spearman"): Cannot</w:t>
-      </w:r>
-      <w:r>
-        <w:br/>
-      </w:r>
-      <w:r>
-        <w:rPr>
-          <w:rStyle w:val="VerbatimChar"/>
-        </w:rPr>
-        <w:t>## compute exact p-value with ties</w:t>
-      </w:r>
-    </w:p>
-    <w:p>
-      <w:pPr>
-        <w:pStyle w:val="SourceCode"/>
-      </w:pPr>
-      <w:r>
-        <w:rPr>
-          <w:rStyle w:val="VerbatimChar"/>
-        </w:rPr>
-        <w:t xml:space="preserve">## </w:t>
-      </w:r>
-      <w:r>
-        <w:br/>
-      </w:r>
-      <w:r>
-        <w:rPr>
-          <w:rStyle w:val="VerbatimChar"/>
-        </w:rPr>
-        <w:t>##  Spearman's rank correlation rho</w:t>
-      </w:r>
-      <w:r>
-        <w:br/>
-      </w:r>
-      <w:r>
-        <w:rPr>
-          <w:rStyle w:val="VerbatimChar"/>
-        </w:rPr>
-        <w:t xml:space="preserve">## </w:t>
-      </w:r>
-      <w:r>
-        <w:br/>
-      </w:r>
-      <w:r>
-        <w:rPr>
-          <w:rStyle w:val="VerbatimChar"/>
-        </w:rPr>
-        <w:t>## data:  migration and length</w:t>
-      </w:r>
-      <w:r>
-        <w:br/>
-      </w:r>
-      <w:r>
-        <w:rPr>
-          <w:rStyle w:val="VerbatimChar"/>
-        </w:rPr>
-        <w:t>## S = 9044.3, p-value = 0.6087</w:t>
-      </w:r>
-      <w:r>
-        <w:br/>
-      </w:r>
-      <w:r>
-        <w:rPr>
-          <w:rStyle w:val="VerbatimChar"/>
-        </w:rPr>
-        <w:t>## alternative hypothesis: true rho is not equal to 0</w:t>
-      </w:r>
-      <w:r>
-        <w:br/>
-      </w:r>
-      <w:r>
-        <w:rPr>
-          <w:rStyle w:val="VerbatimChar"/>
-        </w:rPr>
-        <w:t>## sample estimates:</w:t>
-      </w:r>
-      <w:r>
-        <w:br/>
-      </w:r>
-      <w:r>
-        <w:rPr>
-          <w:rStyle w:val="VerbatimChar"/>
-        </w:rPr>
-        <w:t xml:space="preserve">##        rho </w:t>
-      </w:r>
-      <w:r>
-        <w:br/>
-      </w:r>
-      <w:r>
-        <w:rPr>
-          <w:rStyle w:val="VerbatimChar"/>
-        </w:rPr>
-        <w:t>## 0.08458432</w:t>
-      </w:r>
-    </w:p>
-    <w:p>
-      <w:pPr>
-        <w:pStyle w:val="SourceCode"/>
-      </w:pPr>
-      <w:r>
-        <w:rPr>
-          <w:rStyle w:val="CommentTok"/>
-        </w:rPr>
-        <w:t># Test 5.2.4 (migration x wrist)</w:t>
-      </w:r>
-      <w:r>
-        <w:br/>
-      </w:r>
-      <w:r>
-        <w:rPr>
-          <w:rStyle w:val="KeywordTok"/>
-        </w:rPr>
-        <w:t>cor.test</w:t>
-      </w:r>
-      <w:r>
-        <w:rPr>
-          <w:rStyle w:val="NormalTok"/>
-        </w:rPr>
-        <w:t>(migration, wrist,</w:t>
-      </w:r>
-      <w:r>
-        <w:rPr>
-          <w:rStyle w:val="DataTypeTok"/>
-        </w:rPr>
-        <w:t>method=</w:t>
-      </w:r>
-      <w:r>
-        <w:rPr>
-          <w:rStyle w:val="StringTok"/>
-        </w:rPr>
-        <w:t>"spearman"</w:t>
-      </w:r>
-      <w:r>
-        <w:rPr>
-          <w:rStyle w:val="NormalTok"/>
-        </w:rPr>
-        <w:t>)</w:t>
-      </w:r>
-    </w:p>
-    <w:p>
-      <w:pPr>
-        <w:pStyle w:val="SourceCode"/>
-      </w:pPr>
-      <w:r>
-        <w:rPr>
-          <w:rStyle w:val="VerbatimChar"/>
-        </w:rPr>
-        <w:t>## Warning in cor.test.default(migration, wrist, method = "spearman"): Cannot</w:t>
-      </w:r>
-      <w:r>
-        <w:br/>
-      </w:r>
-      <w:r>
-        <w:rPr>
-          <w:rStyle w:val="VerbatimChar"/>
-        </w:rPr>
-        <w:t>## compute exact p-value with ties</w:t>
-      </w:r>
-    </w:p>
-    <w:p>
-      <w:pPr>
-        <w:pStyle w:val="SourceCode"/>
-      </w:pPr>
-      <w:r>
-        <w:rPr>
-          <w:rStyle w:val="VerbatimChar"/>
-        </w:rPr>
-        <w:t xml:space="preserve">## </w:t>
-      </w:r>
-      <w:r>
-        <w:br/>
-      </w:r>
-      <w:r>
-        <w:rPr>
-          <w:rStyle w:val="VerbatimChar"/>
-        </w:rPr>
-        <w:t xml:space="preserve">##  Spearman's rank correlation </w:t>
-      </w:r>
-      <w:r>
-        <w:rPr>
-          <w:rStyle w:val="VerbatimChar"/>
-        </w:rPr>
-        <w:t>rho</w:t>
-      </w:r>
-      <w:r>
-        <w:br/>
-      </w:r>
-      <w:r>
-        <w:rPr>
-          <w:rStyle w:val="VerbatimChar"/>
-        </w:rPr>
-        <w:t xml:space="preserve">## </w:t>
-      </w:r>
-      <w:r>
-        <w:br/>
-      </w:r>
-      <w:r>
-        <w:rPr>
-          <w:rStyle w:val="VerbatimChar"/>
-        </w:rPr>
-        <w:t>## data:  migration and wrist</w:t>
-      </w:r>
-      <w:r>
-        <w:br/>
-      </w:r>
-      <w:r>
-        <w:rPr>
-          <w:rStyle w:val="VerbatimChar"/>
-        </w:rPr>
-        <w:t>## S = 7712.8, p-value = 0.1797</w:t>
-      </w:r>
-      <w:r>
-        <w:br/>
-      </w:r>
-      <w:r>
-        <w:rPr>
-          <w:rStyle w:val="VerbatimChar"/>
-        </w:rPr>
-        <w:t>## alternative hypothesis: true rho is not equal to 0</w:t>
-      </w:r>
-      <w:r>
-        <w:br/>
-      </w:r>
-      <w:r>
-        <w:rPr>
-          <w:rStyle w:val="VerbatimChar"/>
-        </w:rPr>
-        <w:t>## sample estimates:</w:t>
-      </w:r>
-      <w:r>
-        <w:br/>
-      </w:r>
-      <w:r>
-        <w:rPr>
-          <w:rStyle w:val="VerbatimChar"/>
-        </w:rPr>
-        <w:t xml:space="preserve">##       rho </w:t>
-      </w:r>
-      <w:r>
-        <w:br/>
-      </w:r>
-      <w:r>
-        <w:rPr>
-          <w:rStyle w:val="VerbatimChar"/>
-        </w:rPr>
-        <w:t>## 0.2193498</w:t>
-      </w:r>
-    </w:p>
-    <w:p>
-      <w:pPr>
-        <w:pStyle w:val="SourceCode"/>
-      </w:pPr>
-      <w:r>
-        <w:rPr>
-          <w:rStyle w:val="CommentTok"/>
-        </w:rPr>
-        <w:lastRenderedPageBreak/>
-        <w:t># Test 5.2.5 (migration x diastolic)</w:t>
-      </w:r>
-      <w:r>
-        <w:br/>
-      </w:r>
-      <w:r>
-        <w:rPr>
-          <w:rStyle w:val="KeywordTok"/>
-        </w:rPr>
-        <w:t>cor.test</w:t>
-      </w:r>
-      <w:r>
-        <w:rPr>
-          <w:rStyle w:val="NormalTok"/>
-        </w:rPr>
-        <w:t>(migration, diastolic,</w:t>
-      </w:r>
-      <w:r>
-        <w:rPr>
-          <w:rStyle w:val="DataTypeTok"/>
-        </w:rPr>
-        <w:t>method=</w:t>
-      </w:r>
-      <w:r>
-        <w:rPr>
-          <w:rStyle w:val="StringTok"/>
-        </w:rPr>
-        <w:t>"spearman"</w:t>
-      </w:r>
-      <w:r>
-        <w:rPr>
-          <w:rStyle w:val="NormalTok"/>
-        </w:rPr>
-        <w:t>)</w:t>
-      </w:r>
-    </w:p>
-    <w:p>
-      <w:pPr>
-        <w:pStyle w:val="SourceCode"/>
-      </w:pPr>
-      <w:r>
-        <w:rPr>
-          <w:rStyle w:val="VerbatimChar"/>
-        </w:rPr>
-        <w:t>## Warning in cor.test.default(migration, diastolic, method = "spearman"):</w:t>
-      </w:r>
-      <w:r>
-        <w:br/>
-      </w:r>
-      <w:r>
-        <w:rPr>
-          <w:rStyle w:val="VerbatimChar"/>
-        </w:rPr>
-        <w:t>## Cannot compute exact p-value with ties</w:t>
-      </w:r>
-    </w:p>
-    <w:p>
-      <w:pPr>
-        <w:pStyle w:val="SourceCode"/>
-        <w:rPr>
-          <w:rStyle w:val="VerbatimChar"/>
-        </w:rPr>
-      </w:pPr>
-      <w:r>
-        <w:rPr>
-          <w:rStyle w:val="VerbatimChar"/>
-        </w:rPr>
-        <w:t xml:space="preserve">## </w:t>
-      </w:r>
-      <w:r>
-        <w:br/>
-      </w:r>
-      <w:r>
-        <w:rPr>
-          <w:rStyle w:val="VerbatimChar"/>
-        </w:rPr>
-        <w:t>##  Spearman's rank correlation rho</w:t>
-      </w:r>
-      <w:r>
-        <w:br/>
-      </w:r>
-      <w:r>
-        <w:rPr>
-          <w:rStyle w:val="VerbatimChar"/>
-        </w:rPr>
-        <w:t xml:space="preserve">## </w:t>
-      </w:r>
-      <w:r>
-        <w:br/>
-      </w:r>
-      <w:r>
-        <w:rPr>
-          <w:rStyle w:val="VerbatimChar"/>
-        </w:rPr>
-        <w:t>## data:  migration and diastolic</w:t>
-      </w:r>
-      <w:r>
-        <w:br/>
-      </w:r>
-      <w:r>
-        <w:rPr>
-          <w:rStyle w:val="VerbatimChar"/>
-        </w:rPr>
-        <w:t>## S = 9137.6, p-value = 0.6494</w:t>
-      </w:r>
-      <w:r>
-        <w:br/>
-      </w:r>
-      <w:r>
-        <w:rPr>
-          <w:rStyle w:val="VerbatimChar"/>
-        </w:rPr>
-        <w:t xml:space="preserve">## alternative hypothesis: </w:t>
-      </w:r>
-      <w:r>
-        <w:rPr>
-          <w:rStyle w:val="VerbatimChar"/>
-        </w:rPr>
-        <w:t>true rho is not equal to 0</w:t>
       </w:r>
       <w:r>
         <w:br/>
@@ -11012,6 +11016,7 @@
         <w:rPr>
           <w:rFonts w:eastAsiaTheme="minorEastAsia"/>
         </w:rPr>
+        <w:lastRenderedPageBreak/>
         <w:t>The calculated rho based on the samples is 0.0</w:t>
       </w:r>
       <w:r>
@@ -11074,7 +11079,6 @@
         <w:rPr>
           <w:rStyle w:val="NormalTok"/>
         </w:rPr>
-        <w:lastRenderedPageBreak/>
         <w:t>### Exercise 6</w:t>
       </w:r>
       <w:r>
@@ -11134,13 +11138,7 @@
         <w:rPr>
           <w:rStyle w:val="NormalTok"/>
         </w:rPr>
-        <w:t>s</w:t>
-      </w:r>
-      <w:r>
-        <w:rPr>
-          <w:rStyle w:val="NormalTok"/>
-        </w:rPr>
-        <w:t>oft_drink=run[run</w:t>
+        <w:t>soft_drink=run[run</w:t>
       </w:r>
       <w:r>
         <w:rPr>
@@ -11330,7 +11328,7 @@
           <w:noProof/>
         </w:rPr>
         <w:drawing>
-          <wp:inline distT="0" distB="0" distL="0" distR="0">
+          <wp:inline distT="0" distB="0" distL="0" distR="0" wp14:anchorId="172E63CE" wp14:editId="69B786C3">
             <wp:extent cx="3683237" cy="2939753"/>
             <wp:effectExtent l="0" t="0" r="0" b="0"/>
             <wp:docPr id="14" name="Picture"/>
@@ -11381,8 +11379,9 @@
         <w:rPr>
           <w:noProof/>
         </w:rPr>
+        <w:lastRenderedPageBreak/>
         <w:drawing>
-          <wp:inline distT="0" distB="0" distL="0" distR="0">
+          <wp:inline distT="0" distB="0" distL="0" distR="0" wp14:anchorId="40B9D822" wp14:editId="34A55C68">
             <wp:extent cx="3580688" cy="3050848"/>
             <wp:effectExtent l="0" t="0" r="1270" b="0"/>
             <wp:docPr id="15" name="Picture"/>
@@ -11433,9 +11432,8 @@
         <w:rPr>
           <w:noProof/>
         </w:rPr>
-        <w:lastRenderedPageBreak/>
         <w:drawing>
-          <wp:inline distT="0" distB="0" distL="0" distR="0">
+          <wp:inline distT="0" distB="0" distL="0" distR="0" wp14:anchorId="46D6C345" wp14:editId="380DFE77">
             <wp:extent cx="3196127" cy="2905570"/>
             <wp:effectExtent l="0" t="0" r="4445" b="3175"/>
             <wp:docPr id="16" name="Picture"/>
@@ -11486,8 +11484,9 @@
         <w:rPr>
           <w:noProof/>
         </w:rPr>
+        <w:lastRenderedPageBreak/>
         <w:drawing>
-          <wp:inline distT="0" distB="0" distL="0" distR="0">
+          <wp:inline distT="0" distB="0" distL="0" distR="0" wp14:anchorId="0BE7F140" wp14:editId="5C1EEBCE">
             <wp:extent cx="3435409" cy="2803020"/>
             <wp:effectExtent l="0" t="0" r="0" b="3810"/>
             <wp:docPr id="17" name="Picture"/>
@@ -11538,9 +11537,8 @@
         <w:rPr>
           <w:noProof/>
         </w:rPr>
-        <w:lastRenderedPageBreak/>
         <w:drawing>
-          <wp:inline distT="0" distB="0" distL="0" distR="0">
+          <wp:inline distT="0" distB="0" distL="0" distR="0" wp14:anchorId="29492996" wp14:editId="76CD1A9C">
             <wp:extent cx="3555050" cy="2529555"/>
             <wp:effectExtent l="0" t="0" r="1270" b="0"/>
             <wp:docPr id="18" name="Picture"/>
@@ -11591,8 +11589,9 @@
         <w:rPr>
           <w:noProof/>
         </w:rPr>
+        <w:lastRenderedPageBreak/>
         <w:drawing>
-          <wp:inline distT="0" distB="0" distL="0" distR="0">
+          <wp:inline distT="0" distB="0" distL="0" distR="0" wp14:anchorId="3582B893" wp14:editId="72EFBA70">
             <wp:extent cx="3230310" cy="2674834"/>
             <wp:effectExtent l="0" t="0" r="0" b="5080"/>
             <wp:docPr id="19" name="Picture"/>
@@ -12008,13 +12007,7 @@
         <w:rPr>
           <w:rStyle w:val="NormalTok"/>
         </w:rPr>
-        <w:t>(soft_drink_s</w:t>
-      </w:r>
-      <w:r>
-        <w:rPr>
-          <w:rStyle w:val="NormalTok"/>
-        </w:rPr>
-        <w:t>tar[,</w:t>
+        <w:t>(soft_drink_star[,</w:t>
       </w:r>
       <w:r>
         <w:rPr>
@@ -12191,7 +12184,6 @@
         <w:rPr>
           <w:rStyle w:val="NormalTok"/>
         </w:rPr>
-        <w:lastRenderedPageBreak/>
         <w:t>p_soft_drink=</w:t>
       </w:r>
       <w:r>
@@ -12505,8 +12497,9 @@
         <w:rPr>
           <w:noProof/>
         </w:rPr>
+        <w:lastRenderedPageBreak/>
         <w:drawing>
-          <wp:inline distT="0" distB="0" distL="0" distR="0">
+          <wp:inline distT="0" distB="0" distL="0" distR="0" wp14:anchorId="71D04F20" wp14:editId="5F7862F4">
             <wp:extent cx="3580688" cy="3110670"/>
             <wp:effectExtent l="0" t="0" r="1270" b="1270"/>
             <wp:docPr id="20" name="Picture"/>
@@ -13029,7 +13022,6 @@
         <w:rPr>
           <w:rStyle w:val="VerbatimChar"/>
         </w:rPr>
-        <w:lastRenderedPageBreak/>
         <w:t xml:space="preserve">## </w:t>
       </w:r>
       <w:r>
@@ -13142,13 +13134,7 @@
         <w:rPr>
           <w:rStyle w:val="NormalTok"/>
         </w:rPr>
-        <w:t>d</w:t>
-      </w:r>
-      <w:r>
-        <w:rPr>
-          <w:rStyle w:val="NormalTok"/>
-        </w:rPr>
-        <w:t>iff_frame=</w:t>
+        <w:t>diff_frame=</w:t>
       </w:r>
       <w:r>
         <w:rPr>
@@ -13352,8 +13338,9 @@
         <w:rPr>
           <w:noProof/>
         </w:rPr>
+        <w:lastRenderedPageBreak/>
         <w:drawing>
-          <wp:inline distT="0" distB="0" distL="0" distR="0">
+          <wp:inline distT="0" distB="0" distL="0" distR="0" wp14:anchorId="28790CE0" wp14:editId="46EFA5DF">
             <wp:extent cx="3640508" cy="3050849"/>
             <wp:effectExtent l="0" t="0" r="4445" b="0"/>
             <wp:docPr id="21" name="Picture"/>
@@ -13499,7 +13486,6 @@
           <w:b/>
           <w:bCs/>
         </w:rPr>
-        <w:lastRenderedPageBreak/>
         <w:t>Exercise 6</w:t>
       </w:r>
     </w:p>
@@ -13530,7 +13516,14 @@
         <w:rPr>
           <w:rFonts w:eastAsiaTheme="minorEastAsia"/>
         </w:rPr>
-        <w:t>the running time after drinking spread in larger range rather than before drinking. As the sample size is really small, it is hard to conclude the normality of population. QQ-plot of before and after for soft drink and their histograms demonstrates the samples are not normal.  Similarly, in case of energy drink, the histograms and QQ-plots prove that the sample is not taken from normal population for both before and after energy drink.</w:t>
+        <w:t xml:space="preserve">the running time after drinking spread in larger range rather than before drinking. As the sample size is really small, it is hard to conclude the normality of population. QQ-plot of before and after for soft drink and their histograms demonstrates the samples are not normal.  Similarly, in case of energy drink, the histograms and QQ-plots prove that the sample is not taken from normal population for both before and </w:t>
+      </w:r>
+      <w:r>
+        <w:rPr>
+          <w:rFonts w:eastAsiaTheme="minorEastAsia"/>
+        </w:rPr>
+        <w:lastRenderedPageBreak/>
+        <w:t>after energy drink.</w:t>
       </w:r>
       <w:r>
         <w:rPr>
@@ -13880,7 +13873,6 @@
         <w:rPr>
           <w:rStyle w:val="NormalTok"/>
         </w:rPr>
-        <w:lastRenderedPageBreak/>
         <w:t>### Exercise 7</w:t>
       </w:r>
       <w:r>
@@ -13961,13 +13953,7 @@
         <w:rPr>
           <w:rStyle w:val="KeywordTok"/>
         </w:rPr>
-        <w:t>p</w:t>
-      </w:r>
-      <w:r>
-        <w:rPr>
-          <w:rStyle w:val="KeywordTok"/>
-        </w:rPr>
-        <w:t>ar</w:t>
+        <w:t>par</w:t>
       </w:r>
       <w:r>
         <w:rPr>
@@ -14027,8 +14013,9 @@
         <w:rPr>
           <w:noProof/>
         </w:rPr>
+        <w:lastRenderedPageBreak/>
         <w:drawing>
-          <wp:inline distT="0" distB="0" distL="0" distR="0">
+          <wp:inline distT="0" distB="0" distL="0" distR="0" wp14:anchorId="72BB3433" wp14:editId="12CE80B7">
             <wp:extent cx="3725966" cy="3307222"/>
             <wp:effectExtent l="0" t="0" r="0" b="0"/>
             <wp:docPr id="22" name="Picture"/>
@@ -14080,7 +14067,7 @@
           <w:noProof/>
         </w:rPr>
         <w:drawing>
-          <wp:inline distT="0" distB="0" distL="0" distR="0">
+          <wp:inline distT="0" distB="0" distL="0" distR="0" wp14:anchorId="172CAD72" wp14:editId="2806B466">
             <wp:extent cx="3213219" cy="3170489"/>
             <wp:effectExtent l="0" t="0" r="0" b="5080"/>
             <wp:docPr id="23" name="Picture"/>
@@ -14181,13 +14168,7 @@
         <w:rPr>
           <w:rStyle w:val="KeywordTok"/>
         </w:rPr>
-        <w:t>as.matri</w:t>
-      </w:r>
-      <w:r>
-        <w:rPr>
-          <w:rStyle w:val="KeywordTok"/>
-        </w:rPr>
-        <w:t>x</w:t>
+        <w:t>as.matrix</w:t>
       </w:r>
       <w:r>
         <w:rPr>
@@ -14247,86 +14228,177 @@
         <w:rPr>
           <w:rStyle w:val="NormalTok"/>
         </w:rPr>
+        <w:t>,</w:t>
+      </w:r>
+      <w:r>
+        <w:rPr>
+          <w:rStyle w:val="DataTypeTok"/>
+        </w:rPr>
+        <w:t>each=</w:t>
+      </w:r>
+      <w:r>
+        <w:rPr>
+          <w:rStyle w:val="DecValTok"/>
+        </w:rPr>
+        <w:t>10</w:t>
+      </w:r>
+      <w:r>
+        <w:rPr>
+          <w:rStyle w:val="NormalTok"/>
+        </w:rPr>
+        <w:t>)))</w:t>
+      </w:r>
+      <w:r>
+        <w:br/>
+      </w:r>
+      <w:r>
+        <w:rPr>
+          <w:rStyle w:val="NormalTok"/>
+        </w:rPr>
+        <w:t>dogsaov=</w:t>
+      </w:r>
+      <w:r>
+        <w:rPr>
+          <w:rStyle w:val="StringTok"/>
+        </w:rPr>
+        <w:t xml:space="preserve"> </w:t>
+      </w:r>
+      <w:r>
+        <w:rPr>
+          <w:rStyle w:val="KeywordTok"/>
+        </w:rPr>
+        <w:t>lm</w:t>
+      </w:r>
+      <w:r>
+        <w:rPr>
+          <w:rStyle w:val="NormalTok"/>
+        </w:rPr>
+        <w:t>(plasma</w:t>
+      </w:r>
+      <w:r>
+        <w:rPr>
+          <w:rStyle w:val="OperatorTok"/>
+        </w:rPr>
+        <w:t>~</w:t>
+      </w:r>
+      <w:r>
+        <w:rPr>
+          <w:rStyle w:val="NormalTok"/>
+        </w:rPr>
+        <w:t>drugs,</w:t>
+      </w:r>
+      <w:r>
+        <w:rPr>
+          <w:rStyle w:val="DataTypeTok"/>
+        </w:rPr>
+        <w:t>data =</w:t>
+      </w:r>
+      <w:r>
+        <w:rPr>
+          <w:rStyle w:val="NormalTok"/>
+        </w:rPr>
+        <w:t xml:space="preserve"> dogsframe)</w:t>
+      </w:r>
+      <w:r>
+        <w:br/>
+      </w:r>
+      <w:r>
+        <w:rPr>
+          <w:rStyle w:val="KeywordTok"/>
+        </w:rPr>
+        <w:t>anova</w:t>
+      </w:r>
+      <w:r>
+        <w:rPr>
+          <w:rStyle w:val="NormalTok"/>
+        </w:rPr>
+        <w:t>(dogsaov)</w:t>
+      </w:r>
+    </w:p>
+    <w:p>
+      <w:pPr>
+        <w:pStyle w:val="SourceCode"/>
+      </w:pPr>
+      <w:r>
+        <w:rPr>
+          <w:rStyle w:val="VerbatimChar"/>
+        </w:rPr>
+        <w:t>## Analysis of Variance Table</w:t>
+      </w:r>
+      <w:r>
+        <w:br/>
+      </w:r>
+      <w:r>
+        <w:rPr>
+          <w:rStyle w:val="VerbatimChar"/>
+        </w:rPr>
+        <w:t xml:space="preserve">## </w:t>
+      </w:r>
+      <w:r>
+        <w:br/>
+      </w:r>
+      <w:r>
+        <w:rPr>
+          <w:rStyle w:val="VerbatimChar"/>
+        </w:rPr>
+        <w:t>## Response: plasma</w:t>
+      </w:r>
+      <w:r>
+        <w:br/>
+      </w:r>
+      <w:r>
+        <w:rPr>
+          <w:rStyle w:val="VerbatimChar"/>
+        </w:rPr>
         <w:lastRenderedPageBreak/>
-        <w:t>,</w:t>
-      </w:r>
-      <w:r>
-        <w:rPr>
-          <w:rStyle w:val="DataTypeTok"/>
-        </w:rPr>
-        <w:t>each=</w:t>
-      </w:r>
-      <w:r>
-        <w:rPr>
-          <w:rStyle w:val="DecValTok"/>
-        </w:rPr>
-        <w:t>10</w:t>
-      </w:r>
-      <w:r>
-        <w:rPr>
-          <w:rStyle w:val="NormalTok"/>
-        </w:rPr>
-        <w:t>)))</w:t>
-      </w:r>
-      <w:r>
-        <w:br/>
-      </w:r>
-      <w:r>
-        <w:rPr>
-          <w:rStyle w:val="NormalTok"/>
-        </w:rPr>
-        <w:t>dogsaov=</w:t>
-      </w:r>
-      <w:r>
-        <w:rPr>
-          <w:rStyle w:val="StringTok"/>
-        </w:rPr>
-        <w:t xml:space="preserve"> </w:t>
-      </w:r>
-      <w:r>
-        <w:rPr>
-          <w:rStyle w:val="KeywordTok"/>
-        </w:rPr>
-        <w:t>lm</w:t>
-      </w:r>
-      <w:r>
-        <w:rPr>
-          <w:rStyle w:val="NormalTok"/>
-        </w:rPr>
-        <w:t>(plasma</w:t>
-      </w:r>
-      <w:r>
-        <w:rPr>
-          <w:rStyle w:val="OperatorTok"/>
-        </w:rPr>
-        <w:t>~</w:t>
-      </w:r>
-      <w:r>
-        <w:rPr>
-          <w:rStyle w:val="NormalTok"/>
-        </w:rPr>
-        <w:t>drugs,</w:t>
-      </w:r>
-      <w:r>
-        <w:rPr>
-          <w:rStyle w:val="DataTypeTok"/>
-        </w:rPr>
-        <w:t>data =</w:t>
-      </w:r>
-      <w:r>
-        <w:rPr>
-          <w:rStyle w:val="NormalTok"/>
-        </w:rPr>
-        <w:t xml:space="preserve"> dogsframe)</w:t>
-      </w:r>
-      <w:r>
-        <w:br/>
-      </w:r>
-      <w:r>
-        <w:rPr>
-          <w:rStyle w:val="KeywordTok"/>
-        </w:rPr>
-        <w:t>anova</w:t>
+        <w:t xml:space="preserve">##           Df Sum Sq Mean Sq F value Pr(&gt;F)  </w:t>
+      </w:r>
+      <w:r>
+        <w:br/>
+      </w:r>
+      <w:r>
+        <w:rPr>
+          <w:rStyle w:val="VerbatimChar"/>
+        </w:rPr>
+        <w:t>## drugs      2 1.0808 0.54040   5.355  0.011 *</w:t>
+      </w:r>
+      <w:r>
+        <w:br/>
+      </w:r>
+      <w:r>
+        <w:rPr>
+          <w:rStyle w:val="VerbatimChar"/>
+        </w:rPr>
+        <w:t xml:space="preserve">## Residuals 27 2.7247 0.10092                 </w:t>
+      </w:r>
+      <w:r>
+        <w:br/>
+      </w:r>
+      <w:r>
+        <w:rPr>
+          <w:rStyle w:val="VerbatimChar"/>
+        </w:rPr>
+        <w:t>## ---</w:t>
+      </w:r>
+      <w:r>
+        <w:br/>
+      </w:r>
+      <w:r>
+        <w:rPr>
+          <w:rStyle w:val="VerbatimChar"/>
+        </w:rPr>
+        <w:t>## Signif. codes:  0 '***' 0.001 '**' 0.01 '*' 0.05 '.' 0.1 ' ' 1</w:t>
+      </w:r>
+    </w:p>
+    <w:p>
+      <w:pPr>
+        <w:pStyle w:val="SourceCode"/>
+      </w:pPr>
+      <w:r>
+        <w:rPr>
+          <w:rStyle w:val="KeywordTok"/>
+        </w:rPr>
+        <w:t>summary</w:t>
       </w:r>
       <w:r>
         <w:rPr>
@@ -14343,15 +14415,6 @@
         <w:rPr>
           <w:rStyle w:val="VerbatimChar"/>
         </w:rPr>
-        <w:t>## Analysis of Variance Table</w:t>
-      </w:r>
-      <w:r>
-        <w:br/>
-      </w:r>
-      <w:r>
-        <w:rPr>
-          <w:rStyle w:val="VerbatimChar"/>
-        </w:rPr>
         <w:t xml:space="preserve">## </w:t>
       </w:r>
       <w:r>
@@ -14361,34 +14424,106 @@
         <w:rPr>
           <w:rStyle w:val="VerbatimChar"/>
         </w:rPr>
-        <w:t>## Response: plasma</w:t>
-      </w:r>
-      <w:r>
-        <w:br/>
-      </w:r>
-      <w:r>
-        <w:rPr>
-          <w:rStyle w:val="VerbatimChar"/>
-        </w:rPr>
-        <w:t xml:space="preserve">##           Df Sum Sq Mean Sq F value Pr(&gt;F)  </w:t>
-      </w:r>
-      <w:r>
-        <w:br/>
-      </w:r>
-      <w:r>
-        <w:rPr>
-          <w:rStyle w:val="VerbatimChar"/>
-        </w:rPr>
-        <w:t>## drugs      2 1.0808 0.54040   5.355  0.011 *</w:t>
-      </w:r>
-      <w:r>
-        <w:br/>
-      </w:r>
-      <w:r>
-        <w:rPr>
-          <w:rStyle w:val="VerbatimChar"/>
-        </w:rPr>
-        <w:t xml:space="preserve">## Residuals 27 2.7247 0.10092                 </w:t>
+        <w:t>## Call:</w:t>
+      </w:r>
+      <w:r>
+        <w:br/>
+      </w:r>
+      <w:r>
+        <w:rPr>
+          <w:rStyle w:val="VerbatimChar"/>
+        </w:rPr>
+        <w:t>## lm(formula = plasma ~ drugs, data = dogsframe)</w:t>
+      </w:r>
+      <w:r>
+        <w:br/>
+      </w:r>
+      <w:r>
+        <w:rPr>
+          <w:rStyle w:val="VerbatimChar"/>
+        </w:rPr>
+        <w:t xml:space="preserve">## </w:t>
+      </w:r>
+      <w:r>
+        <w:br/>
+      </w:r>
+      <w:r>
+        <w:rPr>
+          <w:rStyle w:val="VerbatimChar"/>
+        </w:rPr>
+        <w:t>## Residuals:</w:t>
+      </w:r>
+      <w:r>
+        <w:br/>
+      </w:r>
+      <w:r>
+        <w:rPr>
+          <w:rStyle w:val="VerbatimChar"/>
+        </w:rPr>
+        <w:t xml:space="preserve">##     Min      1Q  Median      3Q     Max </w:t>
+      </w:r>
+      <w:r>
+        <w:br/>
+      </w:r>
+      <w:r>
+        <w:rPr>
+          <w:rStyle w:val="VerbatimChar"/>
+        </w:rPr>
+        <w:t xml:space="preserve">## -0.5730 -0.1608 -0.0790  0.2000  0.6770 </w:t>
+      </w:r>
+      <w:r>
+        <w:br/>
+      </w:r>
+      <w:r>
+        <w:rPr>
+          <w:rStyle w:val="VerbatimChar"/>
+        </w:rPr>
+        <w:t xml:space="preserve">## </w:t>
+      </w:r>
+      <w:r>
+        <w:br/>
+      </w:r>
+      <w:r>
+        <w:rPr>
+          <w:rStyle w:val="VerbatimChar"/>
+        </w:rPr>
+        <w:t>## Coefficients:</w:t>
+      </w:r>
+      <w:r>
+        <w:br/>
+      </w:r>
+      <w:r>
+        <w:rPr>
+          <w:rStyle w:val="VerbatimChar"/>
+        </w:rPr>
+        <w:t xml:space="preserve">##             Estimate Std. Error t value Pr(&gt;|t|)    </w:t>
+      </w:r>
+      <w:r>
+        <w:br/>
+      </w:r>
+      <w:r>
+        <w:rPr>
+          <w:rStyle w:val="VerbatimChar"/>
+        </w:rPr>
+        <w:t>## (Intercept)   0.4340     0.1005   4.320 0.000189 ***</w:t>
+      </w:r>
+      <w:r>
+        <w:br/>
+      </w:r>
+      <w:r>
+        <w:rPr>
+          <w:rStyle w:val="VerbatimChar"/>
+        </w:rPr>
+        <w:t xml:space="preserve">## drugs2        0.0350     0.1421   0.246 0.807266    </w:t>
+      </w:r>
+      <w:r>
+        <w:br/>
+      </w:r>
+      <w:r>
+        <w:rPr>
+          <w:rStyle w:val="VerbatimChar"/>
+        </w:rPr>
+        <w:t xml:space="preserve">## drugs3        0.4190     0.1421   2.949 0.006504 ** </w:t>
       </w:r>
       <w:r>
         <w:br/>
@@ -14408,28 +14543,9 @@
         </w:rPr>
         <w:t>## Signif. codes:  0 '***' 0.001 '**' 0.01 '*' 0.05 '.' 0.1 ' ' 1</w:t>
       </w:r>
-    </w:p>
-    <w:p>
-      <w:pPr>
-        <w:pStyle w:val="SourceCode"/>
-      </w:pPr>
-      <w:r>
-        <w:rPr>
-          <w:rStyle w:val="KeywordTok"/>
-        </w:rPr>
-        <w:t>summary</w:t>
-      </w:r>
-      <w:r>
-        <w:rPr>
-          <w:rStyle w:val="NormalTok"/>
-        </w:rPr>
-        <w:t>(dogsaov)</w:t>
-      </w:r>
-    </w:p>
-    <w:p>
-      <w:pPr>
-        <w:pStyle w:val="SourceCode"/>
-      </w:pPr>
+      <w:r>
+        <w:br/>
+      </w:r>
       <w:r>
         <w:rPr>
           <w:rStyle w:val="VerbatimChar"/>
@@ -14443,153 +14559,6 @@
         <w:rPr>
           <w:rStyle w:val="VerbatimChar"/>
         </w:rPr>
-        <w:t>## Call:</w:t>
-      </w:r>
-      <w:r>
-        <w:br/>
-      </w:r>
-      <w:r>
-        <w:rPr>
-          <w:rStyle w:val="VerbatimChar"/>
-        </w:rPr>
-        <w:t>## lm(formula = plasma ~ drugs, data = dogsframe)</w:t>
-      </w:r>
-      <w:r>
-        <w:br/>
-      </w:r>
-      <w:r>
-        <w:rPr>
-          <w:rStyle w:val="VerbatimChar"/>
-        </w:rPr>
-        <w:t xml:space="preserve">## </w:t>
-      </w:r>
-      <w:r>
-        <w:br/>
-      </w:r>
-      <w:r>
-        <w:rPr>
-          <w:rStyle w:val="VerbatimChar"/>
-        </w:rPr>
-        <w:t>## Residuals:</w:t>
-      </w:r>
-      <w:r>
-        <w:br/>
-      </w:r>
-      <w:r>
-        <w:rPr>
-          <w:rStyle w:val="VerbatimChar"/>
-        </w:rPr>
-        <w:t xml:space="preserve">##     Min      1Q  Median      3Q   </w:t>
-      </w:r>
-      <w:r>
-        <w:rPr>
-          <w:rStyle w:val="VerbatimChar"/>
-        </w:rPr>
-        <w:t xml:space="preserve">  Max </w:t>
-      </w:r>
-      <w:r>
-        <w:br/>
-      </w:r>
-      <w:r>
-        <w:rPr>
-          <w:rStyle w:val="VerbatimChar"/>
-        </w:rPr>
-        <w:t xml:space="preserve">## -0.5730 -0.1608 -0.0790  0.2000  0.6770 </w:t>
-      </w:r>
-      <w:r>
-        <w:br/>
-      </w:r>
-      <w:r>
-        <w:rPr>
-          <w:rStyle w:val="VerbatimChar"/>
-        </w:rPr>
-        <w:t xml:space="preserve">## </w:t>
-      </w:r>
-      <w:r>
-        <w:br/>
-      </w:r>
-      <w:r>
-        <w:rPr>
-          <w:rStyle w:val="VerbatimChar"/>
-        </w:rPr>
-        <w:t>## Coefficients:</w:t>
-      </w:r>
-      <w:r>
-        <w:br/>
-      </w:r>
-      <w:r>
-        <w:rPr>
-          <w:rStyle w:val="VerbatimChar"/>
-        </w:rPr>
-        <w:t xml:space="preserve">##             Estimate Std. Error t value Pr(&gt;|t|)    </w:t>
-      </w:r>
-      <w:r>
-        <w:br/>
-      </w:r>
-      <w:r>
-        <w:rPr>
-          <w:rStyle w:val="VerbatimChar"/>
-        </w:rPr>
-        <w:t>## (Intercept)   0.4340     0.1005   4.320 0.000189 ***</w:t>
-      </w:r>
-      <w:r>
-        <w:br/>
-      </w:r>
-      <w:r>
-        <w:rPr>
-          <w:rStyle w:val="VerbatimChar"/>
-        </w:rPr>
-        <w:t xml:space="preserve">## drugs2        0.0350     0.1421   0.246 0.807266    </w:t>
-      </w:r>
-      <w:r>
-        <w:br/>
-      </w:r>
-      <w:r>
-        <w:rPr>
-          <w:rStyle w:val="VerbatimChar"/>
-        </w:rPr>
-        <w:t xml:space="preserve">## drugs3       </w:t>
-      </w:r>
-      <w:r>
-        <w:rPr>
-          <w:rStyle w:val="VerbatimChar"/>
-        </w:rPr>
-        <w:t xml:space="preserve"> 0.4190     0.1421   2.949 0.006504 ** </w:t>
-      </w:r>
-      <w:r>
-        <w:br/>
-      </w:r>
-      <w:r>
-        <w:rPr>
-          <w:rStyle w:val="VerbatimChar"/>
-        </w:rPr>
-        <w:t>## ---</w:t>
-      </w:r>
-      <w:r>
-        <w:br/>
-      </w:r>
-      <w:r>
-        <w:rPr>
-          <w:rStyle w:val="VerbatimChar"/>
-        </w:rPr>
-        <w:t>## Signif. codes:  0 '***' 0.001 '**' 0.01 '*' 0.05 '.' 0.1 ' ' 1</w:t>
-      </w:r>
-      <w:r>
-        <w:br/>
-      </w:r>
-      <w:r>
-        <w:rPr>
-          <w:rStyle w:val="VerbatimChar"/>
-        </w:rPr>
-        <w:t xml:space="preserve">## </w:t>
-      </w:r>
-      <w:r>
-        <w:br/>
-      </w:r>
-      <w:r>
-        <w:rPr>
-          <w:rStyle w:val="VerbatimChar"/>
-        </w:rPr>
         <w:t>## Residual standard error: 0.3177 on 27 degrees of freedom</w:t>
       </w:r>
       <w:r>
@@ -14608,13 +14577,7 @@
         <w:rPr>
           <w:rStyle w:val="VerbatimChar"/>
         </w:rPr>
-        <w:t>## F-statistic: 5.3</w:t>
-      </w:r>
-      <w:r>
-        <w:rPr>
-          <w:rStyle w:val="VerbatimChar"/>
-        </w:rPr>
-        <w:t>55 on 2 and 27 DF,  p-value: 0.011</w:t>
+        <w:t>## F-statistic: 5.355 on 2 and 27 DF,  p-value: 0.011</w:t>
       </w:r>
     </w:p>
     <w:p>
@@ -14831,7 +14794,6 @@
         <w:rPr>
           <w:rStyle w:val="VerbatimChar"/>
         </w:rPr>
-        <w:lastRenderedPageBreak/>
         <w:t xml:space="preserve">## </w:t>
       </w:r>
       <w:r>
@@ -14885,6 +14847,7 @@
         <w:rPr>
           <w:rFonts w:eastAsiaTheme="minorEastAsia"/>
         </w:rPr>
+        <w:lastRenderedPageBreak/>
         <w:t>According to the QQ-plot of these three drugs, we just can assume samples in drug 3(</w:t>
       </w:r>
       <w:r>
@@ -15339,15 +15302,7 @@
         <w:rPr>
           <w:rFonts w:eastAsiaTheme="minorEastAsia"/>
         </w:rPr>
-        <w:t>. As we concluded in first part, the samples are not taken from normal population. However, ANOVA assumes normality to test the data. Therefore, the conclusion of ANOVA is against Kruskal</w:t>
-      </w:r>
-      <w:bookmarkStart w:id="0" w:name="_GoBack"/>
-      <w:bookmarkEnd w:id="0"/>
-      <w:r>
-        <w:rPr>
-          <w:rFonts w:eastAsiaTheme="minorEastAsia"/>
-        </w:rPr>
-        <w:t xml:space="preserve">-Wallis result. </w:t>
+        <w:t xml:space="preserve">. As we concluded in first part, the samples are not taken from normal population. However, ANOVA assumes normality to test the data. Therefore, the conclusion of ANOVA is against Kruskal-Wallis result. </w:t>
       </w:r>
     </w:p>
     <w:p/>
@@ -15361,7 +15316,7 @@
 </file>
 
 <file path=word/endnotes.xml><?xml version="1.0" encoding="utf-8"?>
-<w:endnotes xmlns:wpc="http://schemas.microsoft.com/office/word/2010/wordprocessingCanvas" xmlns:cx="http://schemas.microsoft.com/office/drawing/2014/chartex" xmlns:cx1="http://schemas.microsoft.com/office/drawing/2015/9/8/chartex" xmlns:cx2="http://schemas.microsoft.com/office/drawing/2015/10/21/chartex" xmlns:cx3="http://schemas.microsoft.com/office/drawing/2016/5/9/chartex" xmlns:cx4="http://schemas.microsoft.com/office/drawing/2016/5/10/chartex" xmlns:cx5="http://schemas.microsoft.com/office/drawing/2016/5/11/chartex" xmlns:cx6="http://schemas.microsoft.com/office/drawing/2016/5/12/chartex" xmlns:cx7="http://schemas.microsoft.com/office/drawing/2016/5/13/chartex" xmlns:cx8="http://schemas.microsoft.com/office/drawing/2016/5/14/chartex" xmlns:mc="http://schemas.openxmlformats.org/markup-compatibility/2006" xmlns:aink="http://schemas.microsoft.com/office/drawing/2016/ink" xmlns:am3d="http://schemas.microsoft.com/office/drawing/2017/model3d" xmlns:o="urn:schemas-microsoft-com:office:office" xmlns:r="http://schemas.openxmlformats.org/officeDocument/2006/relationships" xmlns:m="http://schemas.openxmlformats.org/officeDocument/2006/math" xmlns:v="urn:schemas-microsoft-com:vml" xmlns:wp14="http://schemas.microsoft.com/office/word/2010/wordprocessingDrawing" xmlns:wp="http://schemas.openxmlformats.org/drawingml/2006/wordprocessingDrawing" xmlns:w10="urn:schemas-microsoft-com:office:word" xmlns:w="http://schemas.openxmlformats.org/wordprocessingml/2006/main" xmlns:w14="http://schemas.microsoft.com/office/word/2010/wordml" xmlns:w15="http://schemas.microsoft.com/office/word/2012/wordml" xmlns:w16cid="http://schemas.microsoft.com/office/word/2016/wordml/cid" xmlns:w16se="http://schemas.microsoft.com/office/word/2015/wordml/symex" xmlns:wpg="http://schemas.microsoft.com/office/word/2010/wordprocessingGroup" xmlns:wpi="http://schemas.microsoft.com/office/word/2010/wordprocessingInk" xmlns:wne="http://schemas.microsoft.com/office/word/2006/wordml" xmlns:wps="http://schemas.microsoft.com/office/word/2010/wordprocessingShape" mc:Ignorable="w14 w15 w16se w16cid wp14">
+<w:endnotes xmlns:wpc="http://schemas.microsoft.com/office/word/2010/wordprocessingCanvas" xmlns:mo="http://schemas.microsoft.com/office/mac/office/2008/main" xmlns:mc="http://schemas.openxmlformats.org/markup-compatibility/2006" xmlns:mv="urn:schemas-microsoft-com:mac:vml" xmlns:o="urn:schemas-microsoft-com:office:office" xmlns:r="http://schemas.openxmlformats.org/officeDocument/2006/relationships" xmlns:m="http://schemas.openxmlformats.org/officeDocument/2006/math" xmlns:v="urn:schemas-microsoft-com:vml" xmlns:wp14="http://schemas.microsoft.com/office/word/2010/wordprocessingDrawing" xmlns:wp="http://schemas.openxmlformats.org/drawingml/2006/wordprocessingDrawing" xmlns:w10="urn:schemas-microsoft-com:office:word" xmlns:w="http://schemas.openxmlformats.org/wordprocessingml/2006/main" xmlns:w14="http://schemas.microsoft.com/office/word/2010/wordml" xmlns:w15="http://schemas.microsoft.com/office/word/2012/wordml" xmlns:wpg="http://schemas.microsoft.com/office/word/2010/wordprocessingGroup" xmlns:wpi="http://schemas.microsoft.com/office/word/2010/wordprocessingInk" xmlns:wne="http://schemas.microsoft.com/office/word/2006/wordml" xmlns:wps="http://schemas.microsoft.com/office/word/2010/wordprocessingShape" mc:Ignorable="w14 w15 wp14">
   <w:endnote w:type="separator" w:id="-1">
     <w:p>
       <w:pPr>
@@ -15386,7 +15341,7 @@
 </file>
 
 <file path=word/footnotes.xml><?xml version="1.0" encoding="utf-8"?>
-<w:footnotes xmlns:wpc="http://schemas.microsoft.com/office/word/2010/wordprocessingCanvas" xmlns:cx="http://schemas.microsoft.com/office/drawing/2014/chartex" xmlns:cx1="http://schemas.microsoft.com/office/drawing/2015/9/8/chartex" xmlns:cx2="http://schemas.microsoft.com/office/drawing/2015/10/21/chartex" xmlns:cx3="http://schemas.microsoft.com/office/drawing/2016/5/9/chartex" xmlns:cx4="http://schemas.microsoft.com/office/drawing/2016/5/10/chartex" xmlns:cx5="http://schemas.microsoft.com/office/drawing/2016/5/11/chartex" xmlns:cx6="http://schemas.microsoft.com/office/drawing/2016/5/12/chartex" xmlns:cx7="http://schemas.microsoft.com/office/drawing/2016/5/13/chartex" xmlns:cx8="http://schemas.microsoft.com/office/drawing/2016/5/14/chartex" xmlns:mc="http://schemas.openxmlformats.org/markup-compatibility/2006" xmlns:aink="http://schemas.microsoft.com/office/drawing/2016/ink" xmlns:am3d="http://schemas.microsoft.com/office/drawing/2017/model3d" xmlns:o="urn:schemas-microsoft-com:office:office" xmlns:r="http://schemas.openxmlformats.org/officeDocument/2006/relationships" xmlns:m="http://schemas.openxmlformats.org/officeDocument/2006/math" xmlns:v="urn:schemas-microsoft-com:vml" xmlns:wp14="http://schemas.microsoft.com/office/word/2010/wordprocessingDrawing" xmlns:wp="http://schemas.openxmlformats.org/drawingml/2006/wordprocessingDrawing" xmlns:w10="urn:schemas-microsoft-com:office:word" xmlns:w="http://schemas.openxmlformats.org/wordprocessingml/2006/main" xmlns:w14="http://schemas.microsoft.com/office/word/2010/wordml" xmlns:w15="http://schemas.microsoft.com/office/word/2012/wordml" xmlns:w16cid="http://schemas.microsoft.com/office/word/2016/wordml/cid" xmlns:w16se="http://schemas.microsoft.com/office/word/2015/wordml/symex" xmlns:wpg="http://schemas.microsoft.com/office/word/2010/wordprocessingGroup" xmlns:wpi="http://schemas.microsoft.com/office/word/2010/wordprocessingInk" xmlns:wne="http://schemas.microsoft.com/office/word/2006/wordml" xmlns:wps="http://schemas.microsoft.com/office/word/2010/wordprocessingShape" mc:Ignorable="w14 w15 w16se w16cid wp14">
+<w:footnotes xmlns:wpc="http://schemas.microsoft.com/office/word/2010/wordprocessingCanvas" xmlns:mo="http://schemas.microsoft.com/office/mac/office/2008/main" xmlns:mc="http://schemas.openxmlformats.org/markup-compatibility/2006" xmlns:mv="urn:schemas-microsoft-com:mac:vml" xmlns:o="urn:schemas-microsoft-com:office:office" xmlns:r="http://schemas.openxmlformats.org/officeDocument/2006/relationships" xmlns:m="http://schemas.openxmlformats.org/officeDocument/2006/math" xmlns:v="urn:schemas-microsoft-com:vml" xmlns:wp14="http://schemas.microsoft.com/office/word/2010/wordprocessingDrawing" xmlns:wp="http://schemas.openxmlformats.org/drawingml/2006/wordprocessingDrawing" xmlns:w10="urn:schemas-microsoft-com:office:word" xmlns:w="http://schemas.openxmlformats.org/wordprocessingml/2006/main" xmlns:w14="http://schemas.microsoft.com/office/word/2010/wordml" xmlns:w15="http://schemas.microsoft.com/office/word/2012/wordml" xmlns:wpg="http://schemas.microsoft.com/office/word/2010/wordprocessingGroup" xmlns:wpi="http://schemas.microsoft.com/office/word/2010/wordprocessingInk" xmlns:wne="http://schemas.microsoft.com/office/word/2006/wordml" xmlns:wps="http://schemas.microsoft.com/office/word/2010/wordprocessingShape" mc:Ignorable="w14 w15 wp14">
   <w:footnote w:type="separator" w:id="-1">
     <w:p>
       <w:r>
@@ -15405,8 +15360,8 @@
 </file>
 
 <file path=word/numbering.xml><?xml version="1.0" encoding="utf-8"?>
-<w:numbering xmlns:wpc="http://schemas.microsoft.com/office/word/2010/wordprocessingCanvas" xmlns:cx="http://schemas.microsoft.com/office/drawing/2014/chartex" xmlns:cx1="http://schemas.microsoft.com/office/drawing/2015/9/8/chartex" xmlns:cx2="http://schemas.microsoft.com/office/drawing/2015/10/21/chartex" xmlns:cx3="http://schemas.microsoft.com/office/drawing/2016/5/9/chartex" xmlns:cx4="http://schemas.microsoft.com/office/drawing/2016/5/10/chartex" xmlns:cx5="http://schemas.microsoft.com/office/drawing/2016/5/11/chartex" xmlns:cx6="http://schemas.microsoft.com/office/drawing/2016/5/12/chartex" xmlns:cx7="http://schemas.microsoft.com/office/drawing/2016/5/13/chartex" xmlns:cx8="http://schemas.microsoft.com/office/drawing/2016/5/14/chartex" xmlns:mc="http://schemas.openxmlformats.org/markup-compatibility/2006" xmlns:aink="http://schemas.microsoft.com/office/drawing/2016/ink" xmlns:am3d="http://schemas.microsoft.com/office/drawing/2017/model3d" xmlns:o="urn:schemas-microsoft-com:office:office" xmlns:r="http://schemas.openxmlformats.org/officeDocument/2006/relationships" xmlns:m="http://schemas.openxmlformats.org/officeDocument/2006/math" xmlns:v="urn:schemas-microsoft-com:vml" xmlns:wp14="http://schemas.microsoft.com/office/word/2010/wordprocessingDrawing" xmlns:wp="http://schemas.openxmlformats.org/drawingml/2006/wordprocessingDrawing" xmlns:w10="urn:schemas-microsoft-com:office:word" xmlns:w="http://schemas.openxmlformats.org/wordprocessingml/2006/main" xmlns:w14="http://schemas.microsoft.com/office/word/2010/wordml" xmlns:w15="http://schemas.microsoft.com/office/word/2012/wordml" xmlns:w16cid="http://schemas.microsoft.com/office/word/2016/wordml/cid" xmlns:w16se="http://schemas.microsoft.com/office/word/2015/wordml/symex" xmlns:wpg="http://schemas.microsoft.com/office/word/2010/wordprocessingGroup" xmlns:wpi="http://schemas.microsoft.com/office/word/2010/wordprocessingInk" xmlns:wne="http://schemas.microsoft.com/office/word/2006/wordml" xmlns:wps="http://schemas.microsoft.com/office/word/2010/wordprocessingShape" mc:Ignorable="w14 w15 w16se w16cid wp14">
-  <w:abstractNum w:abstractNumId="0" w15:restartNumberingAfterBreak="0">
+<w:numbering xmlns:wpc="http://schemas.microsoft.com/office/word/2010/wordprocessingCanvas" xmlns:mo="http://schemas.microsoft.com/office/mac/office/2008/main" xmlns:mc="http://schemas.openxmlformats.org/markup-compatibility/2006" xmlns:mv="urn:schemas-microsoft-com:mac:vml" xmlns:o="urn:schemas-microsoft-com:office:office" xmlns:r="http://schemas.openxmlformats.org/officeDocument/2006/relationships" xmlns:m="http://schemas.openxmlformats.org/officeDocument/2006/math" xmlns:v="urn:schemas-microsoft-com:vml" xmlns:wp14="http://schemas.microsoft.com/office/word/2010/wordprocessingDrawing" xmlns:wp="http://schemas.openxmlformats.org/drawingml/2006/wordprocessingDrawing" xmlns:w10="urn:schemas-microsoft-com:office:word" xmlns:w="http://schemas.openxmlformats.org/wordprocessingml/2006/main" xmlns:w14="http://schemas.microsoft.com/office/word/2010/wordml" xmlns:w15="http://schemas.microsoft.com/office/word/2012/wordml" xmlns:wpg="http://schemas.microsoft.com/office/word/2010/wordprocessingGroup" xmlns:wpi="http://schemas.microsoft.com/office/word/2010/wordprocessingInk" xmlns:wne="http://schemas.microsoft.com/office/word/2006/wordml" xmlns:wps="http://schemas.microsoft.com/office/word/2010/wordprocessingShape" mc:Ignorable="w14 w15 wp14">
+  <w:abstractNum w:abstractNumId="0">
     <w:nsid w:val="B0810A6B"/>
     <w:multiLevelType w:val="multilevel"/>
     <w:tmpl w:val="531833EE"/>
@@ -15498,7 +15453,7 @@
       <w:lvlJc w:val="left"/>
     </w:lvl>
   </w:abstractNum>
-  <w:abstractNum w:abstractNumId="1" w15:restartNumberingAfterBreak="0">
+  <w:abstractNum w:abstractNumId="1">
     <w:nsid w:val="E17F69BA"/>
     <w:multiLevelType w:val="multilevel"/>
     <w:tmpl w:val="A692CCF4"/>
@@ -15590,7 +15545,7 @@
       <w:lvlJc w:val="left"/>
     </w:lvl>
   </w:abstractNum>
-  <w:abstractNum w:abstractNumId="2" w15:restartNumberingAfterBreak="0">
+  <w:abstractNum w:abstractNumId="2">
     <w:nsid w:val="17FF37AB"/>
     <w:multiLevelType w:val="hybridMultilevel"/>
     <w:tmpl w:val="9D5EA4DA"/>
@@ -15679,7 +15634,7 @@
       </w:pPr>
     </w:lvl>
   </w:abstractNum>
-  <w:abstractNum w:abstractNumId="3" w15:restartNumberingAfterBreak="0">
+  <w:abstractNum w:abstractNumId="3">
     <w:nsid w:val="20E236CE"/>
     <w:multiLevelType w:val="hybridMultilevel"/>
     <w:tmpl w:val="18C6D6F6"/>
@@ -15770,7 +15725,7 @@
       </w:pPr>
     </w:lvl>
   </w:abstractNum>
-  <w:abstractNum w:abstractNumId="4" w15:restartNumberingAfterBreak="0">
+  <w:abstractNum w:abstractNumId="4">
     <w:nsid w:val="20F519CB"/>
     <w:multiLevelType w:val="hybridMultilevel"/>
     <w:tmpl w:val="EEC80DC0"/>
@@ -15859,7 +15814,7 @@
       </w:pPr>
     </w:lvl>
   </w:abstractNum>
-  <w:abstractNum w:abstractNumId="5" w15:restartNumberingAfterBreak="0">
+  <w:abstractNum w:abstractNumId="5">
     <w:nsid w:val="31676CE6"/>
     <w:multiLevelType w:val="hybridMultilevel"/>
     <w:tmpl w:val="C92651AE"/>
@@ -15972,7 +15927,7 @@
       </w:rPr>
     </w:lvl>
   </w:abstractNum>
-  <w:abstractNum w:abstractNumId="6" w15:restartNumberingAfterBreak="0">
+  <w:abstractNum w:abstractNumId="6">
     <w:nsid w:val="41632801"/>
     <w:multiLevelType w:val="hybridMultilevel"/>
     <w:tmpl w:val="E6E6A6C0"/>
@@ -16061,7 +16016,7 @@
       </w:pPr>
     </w:lvl>
   </w:abstractNum>
-  <w:abstractNum w:abstractNumId="7" w15:restartNumberingAfterBreak="0">
+  <w:abstractNum w:abstractNumId="7">
     <w:nsid w:val="4E8345C2"/>
     <w:multiLevelType w:val="hybridMultilevel"/>
     <w:tmpl w:val="B16CEB48"/>
@@ -16150,7 +16105,7 @@
       </w:pPr>
     </w:lvl>
   </w:abstractNum>
-  <w:abstractNum w:abstractNumId="8" w15:restartNumberingAfterBreak="0">
+  <w:abstractNum w:abstractNumId="8">
     <w:nsid w:val="6DE12F77"/>
     <w:multiLevelType w:val="hybridMultilevel"/>
     <w:tmpl w:val="C43831F6"/>
@@ -16239,7 +16194,7 @@
       </w:pPr>
     </w:lvl>
   </w:abstractNum>
-  <w:abstractNum w:abstractNumId="9" w15:restartNumberingAfterBreak="0">
+  <w:abstractNum w:abstractNumId="9">
     <w:nsid w:val="76E869D4"/>
     <w:multiLevelType w:val="hybridMultilevel"/>
     <w:tmpl w:val="A566BB4C"/>
@@ -16362,7 +16317,7 @@
 </file>
 
 <file path=word/styles.xml><?xml version="1.0" encoding="utf-8"?>
-<w:styles xmlns:mc="http://schemas.openxmlformats.org/markup-compatibility/2006" xmlns:r="http://schemas.openxmlformats.org/officeDocument/2006/relationships" xmlns:w="http://schemas.openxmlformats.org/wordprocessingml/2006/main" xmlns:w14="http://schemas.microsoft.com/office/word/2010/wordml" xmlns:w15="http://schemas.microsoft.com/office/word/2012/wordml" xmlns:w16cid="http://schemas.microsoft.com/office/word/2016/wordml/cid" xmlns:w16se="http://schemas.microsoft.com/office/word/2015/wordml/symex" mc:Ignorable="w14 w15 w16se w16cid">
+<w:styles xmlns:mc="http://schemas.openxmlformats.org/markup-compatibility/2006" xmlns:r="http://schemas.openxmlformats.org/officeDocument/2006/relationships" xmlns:w="http://schemas.openxmlformats.org/wordprocessingml/2006/main" xmlns:w14="http://schemas.microsoft.com/office/word/2010/wordml" xmlns:w15="http://schemas.microsoft.com/office/word/2012/wordml" mc:Ignorable="w14 w15">
   <w:docDefaults>
     <w:rPrDefault>
       <w:rPr>
@@ -16378,7 +16333,7 @@
       </w:pPr>
     </w:pPrDefault>
   </w:docDefaults>
-  <w:latentStyles w:defLockedState="0" w:defUIPriority="0" w:defSemiHidden="0" w:defUnhideWhenUsed="0" w:defQFormat="0" w:count="375">
+  <w:latentStyles w:defLockedState="0" w:defUIPriority="0" w:defSemiHidden="0" w:defUnhideWhenUsed="0" w:defQFormat="0" w:count="380">
     <w:lsdException w:name="heading 6" w:semiHidden="1" w:unhideWhenUsed="1"/>
     <w:lsdException w:name="index 3" w:semiHidden="1" w:unhideWhenUsed="1"/>
     <w:lsdException w:name="index 4" w:semiHidden="1" w:unhideWhenUsed="1"/>
@@ -16517,6 +16472,13 @@
     <w:lsdException w:name="Light Shading"/>
     <w:lsdException w:name="Light List"/>
     <w:lsdException w:name="Light Grid"/>
+    <w:lsdException w:name="Medium Shading 1"/>
+    <w:lsdException w:name="Medium Shading 2"/>
+    <w:lsdException w:name="Medium List 1"/>
+    <w:lsdException w:name="Medium List 2"/>
+    <w:lsdException w:name="Medium Grid 1"/>
+    <w:lsdException w:name="Medium Grid 2"/>
+    <w:lsdException w:name="Medium Grid 3"/>
     <w:lsdException w:name="Dark List"/>
     <w:lsdException w:name="Colorful Shading"/>
     <w:lsdException w:name="Colorful List"/>
@@ -16704,10 +16666,6 @@
     <w:lsdException w:name="List Table 5 Dark Accent 6" w:uiPriority="50"/>
     <w:lsdException w:name="List Table 6 Colorful Accent 6" w:uiPriority="51"/>
     <w:lsdException w:name="List Table 7 Colorful Accent 6" w:uiPriority="52"/>
-    <w:lsdException w:name="Mention" w:semiHidden="1" w:uiPriority="99" w:unhideWhenUsed="1"/>
-    <w:lsdException w:name="Smart Hyperlink" w:semiHidden="1" w:uiPriority="99" w:unhideWhenUsed="1"/>
-    <w:lsdException w:name="Hashtag" w:semiHidden="1" w:uiPriority="99" w:unhideWhenUsed="1"/>
-    <w:lsdException w:name="Unresolved Mention" w:semiHidden="1" w:uiPriority="99" w:unhideWhenUsed="1"/>
   </w:latentStyles>
   <w:style w:type="paragraph" w:default="1" w:styleId="Normal">
     <w:name w:val="Normal"/>
@@ -17428,6 +17386,7 @@
       <w:spacing w:after="0"/>
     </w:pPr>
     <w:tblPr>
+      <w:tblInd w:w="0" w:type="dxa"/>
       <w:tblBorders>
         <w:top w:val="single" w:sz="4" w:space="0" w:color="auto"/>
         <w:left w:val="single" w:sz="4" w:space="0" w:color="auto"/>
@@ -17436,6 +17395,12 @@
         <w:insideH w:val="single" w:sz="4" w:space="0" w:color="auto"/>
         <w:insideV w:val="single" w:sz="4" w:space="0" w:color="auto"/>
       </w:tblBorders>
+      <w:tblCellMar>
+        <w:top w:w="0" w:type="dxa"/>
+        <w:left w:w="108" w:type="dxa"/>
+        <w:bottom w:w="0" w:type="dxa"/>
+        <w:right w:w="108" w:type="dxa"/>
+      </w:tblCellMar>
     </w:tblPr>
   </w:style>
 </w:styles>

</xml_diff>